<commit_message>
Update referral program based on investment discount.
</commit_message>
<xml_diff>
--- a/Mozo-Smart contracts.docx
+++ b/Mozo-Smart contracts.docx
@@ -948,7 +948,7 @@
           <w:r>
             <w:fldChar w:fldCharType="separate"/>
           </w:r>
-          <w:hyperlink w:anchor="_Toc512579477" w:history="1">
+          <w:hyperlink w:anchor="_Toc513117629" w:history="1">
             <w:r>
               <w:rPr>
                 <w:rStyle w:val="Hyperlink"/>
@@ -975,7 +975,7 @@
                 <w:noProof/>
                 <w:webHidden/>
               </w:rPr>
-              <w:instrText xml:space="preserve"> PAGEREF _Toc512579477 \h </w:instrText>
+              <w:instrText xml:space="preserve"> PAGEREF _Toc513117629 \h </w:instrText>
             </w:r>
             <w:r>
               <w:rPr>
@@ -1017,7 +1017,7 @@
               <w:noProof/>
             </w:rPr>
           </w:pPr>
-          <w:hyperlink w:anchor="_Toc512579478" w:history="1">
+          <w:hyperlink w:anchor="_Toc513117630" w:history="1">
             <w:r>
               <w:rPr>
                 <w:rStyle w:val="Hyperlink"/>
@@ -1044,7 +1044,7 @@
                 <w:noProof/>
                 <w:webHidden/>
               </w:rPr>
-              <w:instrText xml:space="preserve"> PAGEREF _Toc512579478 \h </w:instrText>
+              <w:instrText xml:space="preserve"> PAGEREF _Toc513117630 \h </w:instrText>
             </w:r>
             <w:r>
               <w:rPr>
@@ -1086,7 +1086,7 @@
               <w:noProof/>
             </w:rPr>
           </w:pPr>
-          <w:hyperlink w:anchor="_Toc512579479" w:history="1">
+          <w:hyperlink w:anchor="_Toc513117631" w:history="1">
             <w:r>
               <w:rPr>
                 <w:rStyle w:val="Hyperlink"/>
@@ -1113,7 +1113,7 @@
                 <w:noProof/>
                 <w:webHidden/>
               </w:rPr>
-              <w:instrText xml:space="preserve"> PAGEREF _Toc512579479 \h </w:instrText>
+              <w:instrText xml:space="preserve"> PAGEREF _Toc513117631 \h </w:instrText>
             </w:r>
             <w:r>
               <w:rPr>
@@ -1155,7 +1155,7 @@
               <w:noProof/>
             </w:rPr>
           </w:pPr>
-          <w:hyperlink w:anchor="_Toc512579480" w:history="1">
+          <w:hyperlink w:anchor="_Toc513117632" w:history="1">
             <w:r>
               <w:rPr>
                 <w:rStyle w:val="Hyperlink"/>
@@ -1182,7 +1182,7 @@
                 <w:noProof/>
                 <w:webHidden/>
               </w:rPr>
-              <w:instrText xml:space="preserve"> PAGEREF _Toc512579480 \h </w:instrText>
+              <w:instrText xml:space="preserve"> PAGEREF _Toc513117632 \h </w:instrText>
             </w:r>
             <w:r>
               <w:rPr>
@@ -1224,7 +1224,7 @@
               <w:noProof/>
             </w:rPr>
           </w:pPr>
-          <w:hyperlink w:anchor="_Toc512579481" w:history="1">
+          <w:hyperlink w:anchor="_Toc513117633" w:history="1">
             <w:r>
               <w:rPr>
                 <w:rStyle w:val="Hyperlink"/>
@@ -1251,7 +1251,7 @@
                 <w:noProof/>
                 <w:webHidden/>
               </w:rPr>
-              <w:instrText xml:space="preserve"> PAGEREF _Toc512579481 \h </w:instrText>
+              <w:instrText xml:space="preserve"> PAGEREF _Toc513117633 \h </w:instrText>
             </w:r>
             <w:r>
               <w:rPr>
@@ -1293,7 +1293,7 @@
               <w:noProof/>
             </w:rPr>
           </w:pPr>
-          <w:hyperlink w:anchor="_Toc512579482" w:history="1">
+          <w:hyperlink w:anchor="_Toc513117634" w:history="1">
             <w:r>
               <w:rPr>
                 <w:rStyle w:val="Hyperlink"/>
@@ -1320,7 +1320,7 @@
                 <w:noProof/>
                 <w:webHidden/>
               </w:rPr>
-              <w:instrText xml:space="preserve"> PAGEREF _Toc512579482 \h </w:instrText>
+              <w:instrText xml:space="preserve"> PAGEREF _Toc513117634 \h </w:instrText>
             </w:r>
             <w:r>
               <w:rPr>
@@ -1362,7 +1362,7 @@
               <w:noProof/>
             </w:rPr>
           </w:pPr>
-          <w:hyperlink w:anchor="_Toc512579483" w:history="1">
+          <w:hyperlink w:anchor="_Toc513117635" w:history="1">
             <w:r>
               <w:rPr>
                 <w:rStyle w:val="Hyperlink"/>
@@ -1389,7 +1389,7 @@
                 <w:noProof/>
                 <w:webHidden/>
               </w:rPr>
-              <w:instrText xml:space="preserve"> PAGEREF _Toc512579483 \h </w:instrText>
+              <w:instrText xml:space="preserve"> PAGEREF _Toc513117635 \h </w:instrText>
             </w:r>
             <w:r>
               <w:rPr>
@@ -1431,7 +1431,7 @@
               <w:noProof/>
             </w:rPr>
           </w:pPr>
-          <w:hyperlink w:anchor="_Toc512579484" w:history="1">
+          <w:hyperlink w:anchor="_Toc513117636" w:history="1">
             <w:r>
               <w:rPr>
                 <w:rStyle w:val="Hyperlink"/>
@@ -1458,7 +1458,7 @@
                 <w:noProof/>
                 <w:webHidden/>
               </w:rPr>
-              <w:instrText xml:space="preserve"> PAGEREF _Toc512579484 \h </w:instrText>
+              <w:instrText xml:space="preserve"> PAGEREF _Toc513117636 \h </w:instrText>
             </w:r>
             <w:r>
               <w:rPr>
@@ -1500,7 +1500,7 @@
               <w:noProof/>
             </w:rPr>
           </w:pPr>
-          <w:hyperlink w:anchor="_Toc512579485" w:history="1">
+          <w:hyperlink w:anchor="_Toc513117637" w:history="1">
             <w:r>
               <w:rPr>
                 <w:rStyle w:val="Hyperlink"/>
@@ -1527,7 +1527,7 @@
                 <w:noProof/>
                 <w:webHidden/>
               </w:rPr>
-              <w:instrText xml:space="preserve"> PAGEREF _Toc512579485 \h </w:instrText>
+              <w:instrText xml:space="preserve"> PAGEREF _Toc513117637 \h </w:instrText>
             </w:r>
             <w:r>
               <w:rPr>
@@ -1569,7 +1569,7 @@
               <w:noProof/>
             </w:rPr>
           </w:pPr>
-          <w:hyperlink w:anchor="_Toc512579486" w:history="1">
+          <w:hyperlink w:anchor="_Toc513117638" w:history="1">
             <w:r>
               <w:rPr>
                 <w:rStyle w:val="Hyperlink"/>
@@ -1596,7 +1596,7 @@
                 <w:noProof/>
                 <w:webHidden/>
               </w:rPr>
-              <w:instrText xml:space="preserve"> PAGEREF _Toc512579486 \h </w:instrText>
+              <w:instrText xml:space="preserve"> PAGEREF _Toc513117638 \h </w:instrText>
             </w:r>
             <w:r>
               <w:rPr>
@@ -1638,7 +1638,7 @@
               <w:noProof/>
             </w:rPr>
           </w:pPr>
-          <w:hyperlink w:anchor="_Toc512579487" w:history="1">
+          <w:hyperlink w:anchor="_Toc513117639" w:history="1">
             <w:r>
               <w:rPr>
                 <w:rStyle w:val="Hyperlink"/>
@@ -1665,7 +1665,7 @@
                 <w:noProof/>
                 <w:webHidden/>
               </w:rPr>
-              <w:instrText xml:space="preserve"> PAGEREF _Toc512579487 \h </w:instrText>
+              <w:instrText xml:space="preserve"> PAGEREF _Toc513117639 \h </w:instrText>
             </w:r>
             <w:r>
               <w:rPr>
@@ -1707,7 +1707,7 @@
               <w:noProof/>
             </w:rPr>
           </w:pPr>
-          <w:hyperlink w:anchor="_Toc512579488" w:history="1">
+          <w:hyperlink w:anchor="_Toc513117640" w:history="1">
             <w:r>
               <w:rPr>
                 <w:rStyle w:val="Hyperlink"/>
@@ -1734,7 +1734,7 @@
                 <w:noProof/>
                 <w:webHidden/>
               </w:rPr>
-              <w:instrText xml:space="preserve"> PAGEREF _Toc512579488 \h </w:instrText>
+              <w:instrText xml:space="preserve"> PAGEREF _Toc513117640 \h </w:instrText>
             </w:r>
             <w:r>
               <w:rPr>
@@ -1776,7 +1776,7 @@
               <w:noProof/>
             </w:rPr>
           </w:pPr>
-          <w:hyperlink w:anchor="_Toc512579489" w:history="1">
+          <w:hyperlink w:anchor="_Toc513117641" w:history="1">
             <w:r>
               <w:rPr>
                 <w:rStyle w:val="Hyperlink"/>
@@ -1803,7 +1803,7 @@
                 <w:noProof/>
                 <w:webHidden/>
               </w:rPr>
-              <w:instrText xml:space="preserve"> PAGEREF _Toc512579489 \h </w:instrText>
+              <w:instrText xml:space="preserve"> PAGEREF _Toc513117641 \h </w:instrText>
             </w:r>
             <w:r>
               <w:rPr>
@@ -1845,7 +1845,7 @@
               <w:noProof/>
             </w:rPr>
           </w:pPr>
-          <w:hyperlink w:anchor="_Toc512579490" w:history="1">
+          <w:hyperlink w:anchor="_Toc513117642" w:history="1">
             <w:r>
               <w:rPr>
                 <w:rStyle w:val="Hyperlink"/>
@@ -1872,7 +1872,7 @@
                 <w:noProof/>
                 <w:webHidden/>
               </w:rPr>
-              <w:instrText xml:space="preserve"> PAGEREF _Toc512579490 \h </w:instrText>
+              <w:instrText xml:space="preserve"> PAGEREF _Toc513117642 \h </w:instrText>
             </w:r>
             <w:r>
               <w:rPr>
@@ -1914,7 +1914,7 @@
               <w:noProof/>
             </w:rPr>
           </w:pPr>
-          <w:hyperlink w:anchor="_Toc512579491" w:history="1">
+          <w:hyperlink w:anchor="_Toc513117643" w:history="1">
             <w:r>
               <w:rPr>
                 <w:rStyle w:val="Hyperlink"/>
@@ -1941,7 +1941,7 @@
                 <w:noProof/>
                 <w:webHidden/>
               </w:rPr>
-              <w:instrText xml:space="preserve"> PAGEREF _Toc512579491 \h </w:instrText>
+              <w:instrText xml:space="preserve"> PAGEREF _Toc513117643 \h </w:instrText>
             </w:r>
             <w:r>
               <w:rPr>
@@ -1983,7 +1983,7 @@
               <w:noProof/>
             </w:rPr>
           </w:pPr>
-          <w:hyperlink w:anchor="_Toc512579492" w:history="1">
+          <w:hyperlink w:anchor="_Toc513117644" w:history="1">
             <w:r>
               <w:rPr>
                 <w:rStyle w:val="Hyperlink"/>
@@ -2010,7 +2010,7 @@
                 <w:noProof/>
                 <w:webHidden/>
               </w:rPr>
-              <w:instrText xml:space="preserve"> PAGEREF _Toc512579492 \h </w:instrText>
+              <w:instrText xml:space="preserve"> PAGEREF _Toc513117644 \h </w:instrText>
             </w:r>
             <w:r>
               <w:rPr>
@@ -2052,7 +2052,7 @@
               <w:noProof/>
             </w:rPr>
           </w:pPr>
-          <w:hyperlink w:anchor="_Toc512579493" w:history="1">
+          <w:hyperlink w:anchor="_Toc513117645" w:history="1">
             <w:r>
               <w:rPr>
                 <w:rStyle w:val="Hyperlink"/>
@@ -2079,7 +2079,7 @@
                 <w:noProof/>
                 <w:webHidden/>
               </w:rPr>
-              <w:instrText xml:space="preserve"> PAGEREF _Toc512579493 \h </w:instrText>
+              <w:instrText xml:space="preserve"> PAGEREF _Toc513117645 \h </w:instrText>
             </w:r>
             <w:r>
               <w:rPr>
@@ -2121,7 +2121,7 @@
               <w:noProof/>
             </w:rPr>
           </w:pPr>
-          <w:hyperlink w:anchor="_Toc512579494" w:history="1">
+          <w:hyperlink w:anchor="_Toc513117646" w:history="1">
             <w:r>
               <w:rPr>
                 <w:rStyle w:val="Hyperlink"/>
@@ -2148,7 +2148,7 @@
                 <w:noProof/>
                 <w:webHidden/>
               </w:rPr>
-              <w:instrText xml:space="preserve"> PAGEREF _Toc512579494 \h </w:instrText>
+              <w:instrText xml:space="preserve"> PAGEREF _Toc513117646 \h </w:instrText>
             </w:r>
             <w:r>
               <w:rPr>
@@ -2190,7 +2190,7 @@
               <w:noProof/>
             </w:rPr>
           </w:pPr>
-          <w:hyperlink w:anchor="_Toc512579495" w:history="1">
+          <w:hyperlink w:anchor="_Toc513117647" w:history="1">
             <w:r>
               <w:rPr>
                 <w:rStyle w:val="Hyperlink"/>
@@ -2217,7 +2217,7 @@
                 <w:noProof/>
                 <w:webHidden/>
               </w:rPr>
-              <w:instrText xml:space="preserve"> PAGEREF _Toc512579495 \h </w:instrText>
+              <w:instrText xml:space="preserve"> PAGEREF _Toc513117647 \h </w:instrText>
             </w:r>
             <w:r>
               <w:rPr>
@@ -2259,7 +2259,7 @@
               <w:noProof/>
             </w:rPr>
           </w:pPr>
-          <w:hyperlink w:anchor="_Toc512579496" w:history="1">
+          <w:hyperlink w:anchor="_Toc513117648" w:history="1">
             <w:r>
               <w:rPr>
                 <w:rStyle w:val="Hyperlink"/>
@@ -2287,7 +2287,7 @@
                 <w:noProof/>
                 <w:webHidden/>
               </w:rPr>
-              <w:instrText xml:space="preserve"> PAGEREF _Toc512579496 \h </w:instrText>
+              <w:instrText xml:space="preserve"> PAGEREF _Toc513117648 \h </w:instrText>
             </w:r>
             <w:r>
               <w:rPr>
@@ -2329,7 +2329,7 @@
               <w:noProof/>
             </w:rPr>
           </w:pPr>
-          <w:hyperlink w:anchor="_Toc512579497" w:history="1">
+          <w:hyperlink w:anchor="_Toc513117649" w:history="1">
             <w:r>
               <w:rPr>
                 <w:rStyle w:val="Hyperlink"/>
@@ -2356,7 +2356,7 @@
                 <w:noProof/>
                 <w:webHidden/>
               </w:rPr>
-              <w:instrText xml:space="preserve"> PAGEREF _Toc512579497 \h </w:instrText>
+              <w:instrText xml:space="preserve"> PAGEREF _Toc513117649 \h </w:instrText>
             </w:r>
             <w:r>
               <w:rPr>
@@ -2398,7 +2398,7 @@
               <w:noProof/>
             </w:rPr>
           </w:pPr>
-          <w:hyperlink w:anchor="_Toc512579498" w:history="1">
+          <w:hyperlink w:anchor="_Toc513117650" w:history="1">
             <w:r>
               <w:rPr>
                 <w:rStyle w:val="Hyperlink"/>
@@ -2425,7 +2425,7 @@
                 <w:noProof/>
                 <w:webHidden/>
               </w:rPr>
-              <w:instrText xml:space="preserve"> PAGEREF _Toc512579498 \h </w:instrText>
+              <w:instrText xml:space="preserve"> PAGEREF _Toc513117650 \h </w:instrText>
             </w:r>
             <w:r>
               <w:rPr>
@@ -2467,7 +2467,7 @@
               <w:noProof/>
             </w:rPr>
           </w:pPr>
-          <w:hyperlink w:anchor="_Toc512579499" w:history="1">
+          <w:hyperlink w:anchor="_Toc513117651" w:history="1">
             <w:r>
               <w:rPr>
                 <w:rStyle w:val="Hyperlink"/>
@@ -2494,7 +2494,7 @@
                 <w:noProof/>
                 <w:webHidden/>
               </w:rPr>
-              <w:instrText xml:space="preserve"> PAGEREF _Toc512579499 \h </w:instrText>
+              <w:instrText xml:space="preserve"> PAGEREF _Toc513117651 \h </w:instrText>
             </w:r>
             <w:r>
               <w:rPr>
@@ -2536,7 +2536,7 @@
               <w:noProof/>
             </w:rPr>
           </w:pPr>
-          <w:hyperlink w:anchor="_Toc512579500" w:history="1">
+          <w:hyperlink w:anchor="_Toc513117652" w:history="1">
             <w:r>
               <w:rPr>
                 <w:rStyle w:val="Hyperlink"/>
@@ -2563,7 +2563,7 @@
                 <w:noProof/>
                 <w:webHidden/>
               </w:rPr>
-              <w:instrText xml:space="preserve"> PAGEREF _Toc512579500 \h </w:instrText>
+              <w:instrText xml:space="preserve"> PAGEREF _Toc513117652 \h </w:instrText>
             </w:r>
             <w:r>
               <w:rPr>
@@ -2605,7 +2605,7 @@
               <w:noProof/>
             </w:rPr>
           </w:pPr>
-          <w:hyperlink w:anchor="_Toc512579501" w:history="1">
+          <w:hyperlink w:anchor="_Toc513117653" w:history="1">
             <w:r>
               <w:rPr>
                 <w:rStyle w:val="Hyperlink"/>
@@ -2632,7 +2632,7 @@
                 <w:noProof/>
                 <w:webHidden/>
               </w:rPr>
-              <w:instrText xml:space="preserve"> PAGEREF _Toc512579501 \h </w:instrText>
+              <w:instrText xml:space="preserve"> PAGEREF _Toc513117653 \h </w:instrText>
             </w:r>
             <w:r>
               <w:rPr>
@@ -2674,7 +2674,7 @@
               <w:noProof/>
             </w:rPr>
           </w:pPr>
-          <w:hyperlink w:anchor="_Toc512579502" w:history="1">
+          <w:hyperlink w:anchor="_Toc513117654" w:history="1">
             <w:r>
               <w:rPr>
                 <w:rStyle w:val="Hyperlink"/>
@@ -2701,7 +2701,7 @@
                 <w:noProof/>
                 <w:webHidden/>
               </w:rPr>
-              <w:instrText xml:space="preserve"> PAGEREF _Toc512579502 \h </w:instrText>
+              <w:instrText xml:space="preserve"> PAGEREF _Toc513117654 \h </w:instrText>
             </w:r>
             <w:r>
               <w:rPr>
@@ -2743,7 +2743,7 @@
               <w:noProof/>
             </w:rPr>
           </w:pPr>
-          <w:hyperlink w:anchor="_Toc512579503" w:history="1">
+          <w:hyperlink w:anchor="_Toc513117655" w:history="1">
             <w:r>
               <w:rPr>
                 <w:rStyle w:val="Hyperlink"/>
@@ -2770,7 +2770,7 @@
                 <w:noProof/>
                 <w:webHidden/>
               </w:rPr>
-              <w:instrText xml:space="preserve"> PAGEREF _Toc512579503 \h </w:instrText>
+              <w:instrText xml:space="preserve"> PAGEREF _Toc513117655 \h </w:instrText>
             </w:r>
             <w:r>
               <w:rPr>
@@ -2812,7 +2812,7 @@
               <w:noProof/>
             </w:rPr>
           </w:pPr>
-          <w:hyperlink w:anchor="_Toc512579504" w:history="1">
+          <w:hyperlink w:anchor="_Toc513117656" w:history="1">
             <w:r>
               <w:rPr>
                 <w:rStyle w:val="Hyperlink"/>
@@ -2839,7 +2839,7 @@
                 <w:noProof/>
                 <w:webHidden/>
               </w:rPr>
-              <w:instrText xml:space="preserve"> PAGEREF _Toc512579504 \h </w:instrText>
+              <w:instrText xml:space="preserve"> PAGEREF _Toc513117656 \h </w:instrText>
             </w:r>
             <w:r>
               <w:rPr>
@@ -2881,7 +2881,7 @@
               <w:noProof/>
             </w:rPr>
           </w:pPr>
-          <w:hyperlink w:anchor="_Toc512579505" w:history="1">
+          <w:hyperlink w:anchor="_Toc513117657" w:history="1">
             <w:r>
               <w:rPr>
                 <w:rStyle w:val="Hyperlink"/>
@@ -2908,7 +2908,7 @@
                 <w:noProof/>
                 <w:webHidden/>
               </w:rPr>
-              <w:instrText xml:space="preserve"> PAGEREF _Toc512579505 \h </w:instrText>
+              <w:instrText xml:space="preserve"> PAGEREF _Toc513117657 \h </w:instrText>
             </w:r>
             <w:r>
               <w:rPr>
@@ -2950,7 +2950,7 @@
               <w:noProof/>
             </w:rPr>
           </w:pPr>
-          <w:hyperlink w:anchor="_Toc512579506" w:history="1">
+          <w:hyperlink w:anchor="_Toc513117658" w:history="1">
             <w:r>
               <w:rPr>
                 <w:rStyle w:val="Hyperlink"/>
@@ -2977,7 +2977,7 @@
                 <w:noProof/>
                 <w:webHidden/>
               </w:rPr>
-              <w:instrText xml:space="preserve"> PAGEREF _Toc512579506 \h </w:instrText>
+              <w:instrText xml:space="preserve"> PAGEREF _Toc513117658 \h </w:instrText>
             </w:r>
             <w:r>
               <w:rPr>
@@ -3019,7 +3019,7 @@
               <w:noProof/>
             </w:rPr>
           </w:pPr>
-          <w:hyperlink w:anchor="_Toc512579507" w:history="1">
+          <w:hyperlink w:anchor="_Toc513117659" w:history="1">
             <w:r>
               <w:rPr>
                 <w:rStyle w:val="Hyperlink"/>
@@ -3046,7 +3046,7 @@
                 <w:noProof/>
                 <w:webHidden/>
               </w:rPr>
-              <w:instrText xml:space="preserve"> PAGEREF _Toc512579507 \h </w:instrText>
+              <w:instrText xml:space="preserve"> PAGEREF _Toc513117659 \h </w:instrText>
             </w:r>
             <w:r>
               <w:rPr>
@@ -3088,13 +3088,13 @@
               <w:noProof/>
             </w:rPr>
           </w:pPr>
-          <w:hyperlink w:anchor="_Toc512579508" w:history="1">
+          <w:hyperlink w:anchor="_Toc513117660" w:history="1">
             <w:r>
               <w:rPr>
                 <w:rStyle w:val="Hyperlink"/>
                 <w:noProof/>
               </w:rPr>
-              <w:t>5.1.4 Presale agency smart contract specification</w:t>
+              <w:t>5.1.4 Investment discount smart contract specification</w:t>
             </w:r>
             <w:r>
               <w:rPr>
@@ -3115,7 +3115,7 @@
                 <w:noProof/>
                 <w:webHidden/>
               </w:rPr>
-              <w:instrText xml:space="preserve"> PAGEREF _Toc512579508 \h </w:instrText>
+              <w:instrText xml:space="preserve"> PAGEREF _Toc513117660 \h </w:instrText>
             </w:r>
             <w:r>
               <w:rPr>
@@ -3157,13 +3157,13 @@
               <w:noProof/>
             </w:rPr>
           </w:pPr>
-          <w:hyperlink w:anchor="_Toc512579509" w:history="1">
+          <w:hyperlink w:anchor="_Toc513117661" w:history="1">
             <w:r>
               <w:rPr>
                 <w:rStyle w:val="Hyperlink"/>
                 <w:noProof/>
               </w:rPr>
-              <w:t>5.1.5 Crowd sale upgradable referral smart contract specification</w:t>
+              <w:t>5.1.5 Presale agency smart contract specification</w:t>
             </w:r>
             <w:r>
               <w:rPr>
@@ -3184,7 +3184,7 @@
                 <w:noProof/>
                 <w:webHidden/>
               </w:rPr>
-              <w:instrText xml:space="preserve"> PAGEREF _Toc512579509 \h </w:instrText>
+              <w:instrText xml:space="preserve"> PAGEREF _Toc513117661 \h </w:instrText>
             </w:r>
             <w:r>
               <w:rPr>
@@ -3226,13 +3226,13 @@
               <w:noProof/>
             </w:rPr>
           </w:pPr>
-          <w:hyperlink w:anchor="_Toc512579510" w:history="1">
+          <w:hyperlink w:anchor="_Toc513117662" w:history="1">
             <w:r>
               <w:rPr>
                 <w:rStyle w:val="Hyperlink"/>
                 <w:noProof/>
               </w:rPr>
-              <w:t>5.1.6 Time Lock smart contract specification</w:t>
+              <w:t>5.1.6 Crowd sale upgradable referral smart contract specification</w:t>
             </w:r>
             <w:r>
               <w:rPr>
@@ -3253,7 +3253,7 @@
                 <w:noProof/>
                 <w:webHidden/>
               </w:rPr>
-              <w:instrText xml:space="preserve"> PAGEREF _Toc512579510 \h </w:instrText>
+              <w:instrText xml:space="preserve"> PAGEREF _Toc513117662 \h </w:instrText>
             </w:r>
             <w:r>
               <w:rPr>
@@ -3295,13 +3295,13 @@
               <w:noProof/>
             </w:rPr>
           </w:pPr>
-          <w:hyperlink w:anchor="_Toc512579511" w:history="1">
+          <w:hyperlink w:anchor="_Toc513117663" w:history="1">
             <w:r>
               <w:rPr>
                 <w:rStyle w:val="Hyperlink"/>
                 <w:noProof/>
               </w:rPr>
-              <w:t>5.1.7 Vested token smart contracts specification</w:t>
+              <w:t>5.1.7 Time Lock smart contract specification</w:t>
             </w:r>
             <w:r>
               <w:rPr>
@@ -3322,7 +3322,76 @@
                 <w:noProof/>
                 <w:webHidden/>
               </w:rPr>
-              <w:instrText xml:space="preserve"> PAGEREF _Toc512579511 \h </w:instrText>
+              <w:instrText xml:space="preserve"> PAGEREF _Toc513117663 \h </w:instrText>
+            </w:r>
+            <w:r>
+              <w:rPr>
+                <w:noProof/>
+                <w:webHidden/>
+              </w:rPr>
+            </w:r>
+            <w:r>
+              <w:rPr>
+                <w:noProof/>
+                <w:webHidden/>
+              </w:rPr>
+              <w:fldChar w:fldCharType="separate"/>
+            </w:r>
+            <w:r>
+              <w:rPr>
+                <w:noProof/>
+                <w:webHidden/>
+              </w:rPr>
+              <w:t>23</w:t>
+            </w:r>
+            <w:r>
+              <w:rPr>
+                <w:noProof/>
+                <w:webHidden/>
+              </w:rPr>
+              <w:fldChar w:fldCharType="end"/>
+            </w:r>
+          </w:hyperlink>
+        </w:p>
+        <w:p>
+          <w:pPr>
+            <w:pStyle w:val="TOC3"/>
+            <w:tabs>
+              <w:tab w:val="right" w:leader="dot" w:pos="10790"/>
+            </w:tabs>
+            <w:rPr>
+              <w:rFonts w:asciiTheme="minorHAnsi" w:eastAsiaTheme="minorEastAsia" w:hAnsiTheme="minorHAnsi" w:cstheme="minorBidi"/>
+              <w:noProof/>
+            </w:rPr>
+          </w:pPr>
+          <w:hyperlink w:anchor="_Toc513117664" w:history="1">
+            <w:r>
+              <w:rPr>
+                <w:rStyle w:val="Hyperlink"/>
+                <w:noProof/>
+              </w:rPr>
+              <w:t>5.1.8 Vested token smart contracts specification</w:t>
+            </w:r>
+            <w:r>
+              <w:rPr>
+                <w:noProof/>
+                <w:webHidden/>
+              </w:rPr>
+              <w:tab/>
+            </w:r>
+            <w:r>
+              <w:rPr>
+                <w:noProof/>
+                <w:webHidden/>
+              </w:rPr>
+              <w:fldChar w:fldCharType="begin"/>
+            </w:r>
+            <w:r>
+              <w:rPr>
+                <w:noProof/>
+                <w:webHidden/>
+              </w:rPr>
+              <w:instrText xml:space="preserve"> PAGEREF _Toc513117664 \h </w:instrText>
             </w:r>
             <w:r>
               <w:rPr>
@@ -3364,7 +3433,7 @@
               <w:noProof/>
             </w:rPr>
           </w:pPr>
-          <w:hyperlink w:anchor="_Toc512579512" w:history="1">
+          <w:hyperlink w:anchor="_Toc513117665" w:history="1">
             <w:r>
               <w:rPr>
                 <w:rStyle w:val="Hyperlink"/>
@@ -3391,7 +3460,7 @@
                 <w:noProof/>
                 <w:webHidden/>
               </w:rPr>
-              <w:instrText xml:space="preserve"> PAGEREF _Toc512579512 \h </w:instrText>
+              <w:instrText xml:space="preserve"> PAGEREF _Toc513117665 \h </w:instrText>
             </w:r>
             <w:r>
               <w:rPr>
@@ -3433,7 +3502,7 @@
               <w:noProof/>
             </w:rPr>
           </w:pPr>
-          <w:hyperlink w:anchor="_Toc512579513" w:history="1">
+          <w:hyperlink w:anchor="_Toc513117666" w:history="1">
             <w:r>
               <w:rPr>
                 <w:rStyle w:val="Hyperlink"/>
@@ -3460,7 +3529,7 @@
                 <w:noProof/>
                 <w:webHidden/>
               </w:rPr>
-              <w:instrText xml:space="preserve"> PAGEREF _Toc512579513 \h </w:instrText>
+              <w:instrText xml:space="preserve"> PAGEREF _Toc513117666 \h </w:instrText>
             </w:r>
             <w:r>
               <w:rPr>
@@ -3502,7 +3571,7 @@
               <w:noProof/>
             </w:rPr>
           </w:pPr>
-          <w:hyperlink w:anchor="_Toc512579514" w:history="1">
+          <w:hyperlink w:anchor="_Toc513117667" w:history="1">
             <w:r>
               <w:rPr>
                 <w:rStyle w:val="Hyperlink"/>
@@ -3529,7 +3598,7 @@
                 <w:noProof/>
                 <w:webHidden/>
               </w:rPr>
-              <w:instrText xml:space="preserve"> PAGEREF _Toc512579514 \h </w:instrText>
+              <w:instrText xml:space="preserve"> PAGEREF _Toc513117667 \h </w:instrText>
             </w:r>
             <w:r>
               <w:rPr>
@@ -3571,7 +3640,7 @@
               <w:noProof/>
             </w:rPr>
           </w:pPr>
-          <w:hyperlink w:anchor="_Toc512579515" w:history="1">
+          <w:hyperlink w:anchor="_Toc513117668" w:history="1">
             <w:r>
               <w:rPr>
                 <w:rStyle w:val="Hyperlink"/>
@@ -3598,7 +3667,7 @@
                 <w:noProof/>
                 <w:webHidden/>
               </w:rPr>
-              <w:instrText xml:space="preserve"> PAGEREF _Toc512579515 \h </w:instrText>
+              <w:instrText xml:space="preserve"> PAGEREF _Toc513117668 \h </w:instrText>
             </w:r>
             <w:r>
               <w:rPr>
@@ -3640,7 +3709,7 @@
               <w:noProof/>
             </w:rPr>
           </w:pPr>
-          <w:hyperlink w:anchor="_Toc512579516" w:history="1">
+          <w:hyperlink w:anchor="_Toc513117669" w:history="1">
             <w:r>
               <w:rPr>
                 <w:rStyle w:val="Hyperlink"/>
@@ -3667,7 +3736,7 @@
                 <w:noProof/>
                 <w:webHidden/>
               </w:rPr>
-              <w:instrText xml:space="preserve"> PAGEREF _Toc512579516 \h </w:instrText>
+              <w:instrText xml:space="preserve"> PAGEREF _Toc513117669 \h </w:instrText>
             </w:r>
             <w:r>
               <w:rPr>
@@ -3709,7 +3778,7 @@
               <w:noProof/>
             </w:rPr>
           </w:pPr>
-          <w:hyperlink w:anchor="_Toc512579517" w:history="1">
+          <w:hyperlink w:anchor="_Toc513117670" w:history="1">
             <w:r>
               <w:rPr>
                 <w:rStyle w:val="Hyperlink"/>
@@ -3736,7 +3805,7 @@
                 <w:noProof/>
                 <w:webHidden/>
               </w:rPr>
-              <w:instrText xml:space="preserve"> PAGEREF _Toc512579517 \h </w:instrText>
+              <w:instrText xml:space="preserve"> PAGEREF _Toc513117670 \h </w:instrText>
             </w:r>
             <w:r>
               <w:rPr>
@@ -3778,7 +3847,7 @@
               <w:noProof/>
             </w:rPr>
           </w:pPr>
-          <w:hyperlink w:anchor="_Toc512579518" w:history="1">
+          <w:hyperlink w:anchor="_Toc513117671" w:history="1">
             <w:r>
               <w:rPr>
                 <w:rStyle w:val="Hyperlink"/>
@@ -3805,7 +3874,7 @@
                 <w:noProof/>
                 <w:webHidden/>
               </w:rPr>
-              <w:instrText xml:space="preserve"> PAGEREF _Toc512579518 \h </w:instrText>
+              <w:instrText xml:space="preserve"> PAGEREF _Toc513117671 \h </w:instrText>
             </w:r>
             <w:r>
               <w:rPr>
@@ -3861,7 +3930,7 @@
         </w:rPr>
         <w:br w:type="page"/>
       </w:r>
-      <w:bookmarkStart w:id="0" w:name="_Toc512579477"/>
+      <w:bookmarkStart w:id="0" w:name="_Toc513117629"/>
       <w:r>
         <w:rPr>
           <w:noProof/>
@@ -3881,7 +3950,7 @@
           <w:noProof/>
         </w:rPr>
       </w:pPr>
-      <w:bookmarkStart w:id="1" w:name="_Toc512579519"/>
+      <w:bookmarkStart w:id="1" w:name="_Toc513117672"/>
       <w:r>
         <w:rPr>
           <w:rFonts w:cs="Arial"/>
@@ -4299,7 +4368,7 @@
           <w:noProof/>
         </w:rPr>
       </w:pPr>
-      <w:bookmarkStart w:id="2" w:name="_Toc512579478"/>
+      <w:bookmarkStart w:id="2" w:name="_Toc513117630"/>
       <w:r>
         <w:rPr>
           <w:noProof/>
@@ -4315,7 +4384,7 @@
           <w:noProof/>
         </w:rPr>
       </w:pPr>
-      <w:bookmarkStart w:id="3" w:name="_Toc512579479"/>
+      <w:bookmarkStart w:id="3" w:name="_Toc513117631"/>
       <w:r>
         <w:rPr>
           <w:noProof/>
@@ -4362,15 +4431,15 @@
           <w:noProof/>
         </w:rPr>
       </w:pPr>
-      <w:bookmarkStart w:id="4" w:name="_Toc475790009"/>
-      <w:bookmarkStart w:id="5" w:name="_Toc512579480"/>
+      <w:bookmarkStart w:id="4" w:name="_Toc513117632"/>
+      <w:bookmarkStart w:id="5" w:name="_Toc475790009"/>
       <w:r>
         <w:rPr>
           <w:noProof/>
         </w:rPr>
         <w:t>Scopes</w:t>
       </w:r>
-      <w:bookmarkEnd w:id="5"/>
+      <w:bookmarkEnd w:id="4"/>
     </w:p>
     <w:p>
       <w:pPr>
@@ -4438,7 +4507,7 @@
           <w:noProof/>
         </w:rPr>
       </w:pPr>
-      <w:bookmarkStart w:id="6" w:name="_Toc512579481"/>
+      <w:bookmarkStart w:id="6" w:name="_Toc513117633"/>
       <w:r>
         <w:rPr>
           <w:noProof/>
@@ -4459,7 +4528,7 @@
       </w:pPr>
       <w:bookmarkStart w:id="7" w:name="_Toc476319126"/>
       <w:bookmarkStart w:id="8" w:name="_Toc498271326"/>
-      <w:bookmarkStart w:id="9" w:name="_Toc512579520"/>
+      <w:bookmarkStart w:id="9" w:name="_Toc513117673"/>
       <w:r>
         <w:rPr>
           <w:rFonts w:cs="Arial"/>
@@ -5467,8 +5536,8 @@
           <w:noProof/>
         </w:rPr>
       </w:pPr>
-      <w:bookmarkStart w:id="10" w:name="_Toc512579482"/>
-      <w:bookmarkEnd w:id="4"/>
+      <w:bookmarkStart w:id="10" w:name="_Toc513117634"/>
+      <w:bookmarkEnd w:id="5"/>
       <w:r>
         <w:rPr>
           <w:noProof/>
@@ -5492,7 +5561,7 @@
       <w:bookmarkStart w:id="13" w:name="_Toc475790025"/>
       <w:bookmarkStart w:id="14" w:name="_Toc476319127"/>
       <w:bookmarkStart w:id="15" w:name="_Toc498271327"/>
-      <w:bookmarkStart w:id="16" w:name="_Toc512579521"/>
+      <w:bookmarkStart w:id="16" w:name="_Toc513117674"/>
       <w:r>
         <w:rPr>
           <w:rFonts w:cs="Arial"/>
@@ -6668,14 +6737,7 @@
               <w:rPr>
                 <w:rFonts w:ascii="Arial" w:hAnsi="Arial" w:cs="Arial"/>
               </w:rPr>
-              <w:t xml:space="preserve">Universally Unique </w:t>
-            </w:r>
-            <w:proofErr w:type="spellStart"/>
-            <w:r>
-              <w:rPr>
-                <w:rFonts w:ascii="Arial" w:hAnsi="Arial" w:cs="Arial"/>
-              </w:rPr>
-              <w:t>ID</w:t>
+              <w:t>Universally Unique ID</w:t>
             </w:r>
             <w:r>
               <w:rPr>
@@ -6683,7 +6745,6 @@
               </w:rPr>
               <w:t>entifier</w:t>
             </w:r>
-            <w:proofErr w:type="spellEnd"/>
           </w:p>
         </w:tc>
       </w:tr>
@@ -7348,7 +7409,7 @@
       <w:pPr>
         <w:pStyle w:val="Heading1"/>
       </w:pPr>
-      <w:bookmarkStart w:id="17" w:name="_Toc512579483"/>
+      <w:bookmarkStart w:id="17" w:name="_Toc513117635"/>
       <w:r>
         <w:lastRenderedPageBreak/>
         <w:t>Overview</w:t>
@@ -7367,35 +7428,7 @@
         <w:rPr>
           <w:rFonts w:ascii="Arial" w:hAnsi="Arial" w:cs="Arial"/>
         </w:rPr>
-        <w:t xml:space="preserve">Project </w:t>
-      </w:r>
-      <w:proofErr w:type="spellStart"/>
-      <w:r>
-        <w:rPr>
-          <w:rFonts w:ascii="Arial" w:hAnsi="Arial" w:cs="Arial"/>
-        </w:rPr>
-        <w:t>Mozo’s</w:t>
-      </w:r>
-      <w:proofErr w:type="spellEnd"/>
-      <w:r>
-        <w:rPr>
-          <w:rFonts w:ascii="Arial" w:hAnsi="Arial" w:cs="Arial"/>
-        </w:rPr>
-        <w:t xml:space="preserve"> vision was to build a universal platform to attract foot traffic to physical stores. Mozo allows consumers to mine and collect a cryptocurrency, called a Mozo coin, when they use Mozo APP to discover new products at physical stores (</w:t>
-      </w:r>
-      <w:proofErr w:type="spellStart"/>
-      <w:r>
-        <w:rPr>
-          <w:rFonts w:ascii="Arial" w:hAnsi="Arial" w:cs="Arial"/>
-        </w:rPr>
-        <w:t>ie</w:t>
-      </w:r>
-      <w:proofErr w:type="spellEnd"/>
-      <w:r>
-        <w:rPr>
-          <w:rFonts w:ascii="Arial" w:hAnsi="Arial" w:cs="Arial"/>
-        </w:rPr>
-        <w:t>. sales floors which are digitized and converted into smart stores by the Mozo system). Mozo coins can be converted into reference currencies such as Bitcoin or Ethereum, used as discounts for products and services at Mozo-enabled stores, and redeemed at Mozo Redemption marketplace; making it attractive to build a universal membership and reward system for retailers.</w:t>
+        <w:t>Project Mozo’s vision was to build a universal platform to attract foot traffic to physical stores. Mozo allows consumers to mine and collect a cryptocurrency, called a Mozo coin, when they use Mozo APP to discover new products at physical stores (ie. sales floors which are digitized and converted into smart stores by the Mozo system). Mozo coins can be converted into reference currencies such as Bitcoin or Ethereum, used as discounts for products and services at Mozo-enabled stores, and redeemed at Mozo Redemption marketplace; making it attractive to build a universal membership and reward system for retailers.</w:t>
       </w:r>
     </w:p>
     <w:p>
@@ -7468,7 +7501,7 @@
           <w:b/>
         </w:rPr>
       </w:pPr>
-      <w:bookmarkStart w:id="18" w:name="_Toc512579524"/>
+      <w:bookmarkStart w:id="18" w:name="_Toc513117677"/>
       <w:r>
         <w:rPr>
           <w:rFonts w:cs="Arial"/>
@@ -7517,23 +7550,7 @@
           <w:rFonts w:cs="Arial"/>
           <w:b/>
         </w:rPr>
-        <w:t xml:space="preserve">: </w:t>
-      </w:r>
-      <w:proofErr w:type="spellStart"/>
-      <w:r>
-        <w:rPr>
-          <w:rFonts w:cs="Arial"/>
-          <w:b/>
-        </w:rPr>
-        <w:t>Mozo’s</w:t>
-      </w:r>
-      <w:proofErr w:type="spellEnd"/>
-      <w:r>
-        <w:rPr>
-          <w:rFonts w:cs="Arial"/>
-          <w:b/>
-        </w:rPr>
-        <w:t xml:space="preserve"> blueprint</w:t>
+        <w:t>: Mozo’s blueprint</w:t>
       </w:r>
       <w:bookmarkEnd w:id="18"/>
     </w:p>
@@ -7603,7 +7620,7 @@
       <w:pPr>
         <w:pStyle w:val="Heading1"/>
       </w:pPr>
-      <w:bookmarkStart w:id="19" w:name="_Toc512579484"/>
+      <w:bookmarkStart w:id="19" w:name="_Toc513117636"/>
       <w:r>
         <w:lastRenderedPageBreak/>
         <w:t>Smart Contracts</w:t>
@@ -7614,7 +7631,7 @@
       <w:pPr>
         <w:pStyle w:val="Heading2"/>
       </w:pPr>
-      <w:bookmarkStart w:id="20" w:name="_Toc512579485"/>
+      <w:bookmarkStart w:id="20" w:name="_Toc513117637"/>
       <w:r>
         <w:t>Accounts</w:t>
       </w:r>
@@ -7624,7 +7641,7 @@
       <w:pPr>
         <w:pStyle w:val="Heading3"/>
       </w:pPr>
-      <w:bookmarkStart w:id="21" w:name="_Toc512579486"/>
+      <w:bookmarkStart w:id="21" w:name="_Toc513117638"/>
       <w:r>
         <w:t xml:space="preserve">Ethereum </w:t>
       </w:r>
@@ -7670,7 +7687,7 @@
           <w:noProof/>
         </w:rPr>
       </w:pPr>
-      <w:bookmarkStart w:id="22" w:name="_Toc512579522"/>
+      <w:bookmarkStart w:id="22" w:name="_Toc513117675"/>
       <w:r>
         <w:rPr>
           <w:rFonts w:cs="Arial"/>
@@ -9622,7 +9639,7 @@
       <w:pPr>
         <w:pStyle w:val="Heading3"/>
       </w:pPr>
-      <w:bookmarkStart w:id="23" w:name="_Toc512579487"/>
+      <w:bookmarkStart w:id="23" w:name="_Toc513117639"/>
       <w:r>
         <w:lastRenderedPageBreak/>
         <w:t>Ethereum accounts creating</w:t>
@@ -9696,7 +9713,7 @@
           <w:b/>
         </w:rPr>
       </w:pPr>
-      <w:bookmarkStart w:id="24" w:name="_Toc512579525"/>
+      <w:bookmarkStart w:id="24" w:name="_Toc513117678"/>
       <w:r>
         <w:rPr>
           <w:rFonts w:cs="Arial"/>
@@ -9782,7 +9799,7 @@
       <w:pPr>
         <w:pStyle w:val="Heading2"/>
       </w:pPr>
-      <w:bookmarkStart w:id="25" w:name="_Toc512579488"/>
+      <w:bookmarkStart w:id="25" w:name="_Toc513117640"/>
       <w:r>
         <w:t>Token distributions</w:t>
       </w:r>
@@ -9874,7 +9891,7 @@
       <w:pPr>
         <w:pStyle w:val="Heading3"/>
       </w:pPr>
-      <w:bookmarkStart w:id="26" w:name="_Toc512579489"/>
+      <w:bookmarkStart w:id="26" w:name="_Toc513117641"/>
       <w:r>
         <w:t>Mozo token smart contract</w:t>
       </w:r>
@@ -9905,7 +9922,7 @@
           <w:noProof/>
         </w:rPr>
       </w:pPr>
-      <w:bookmarkStart w:id="27" w:name="_Toc512579523"/>
+      <w:bookmarkStart w:id="27" w:name="_Toc513117676"/>
       <w:r>
         <w:rPr>
           <w:rFonts w:cs="Arial"/>
@@ -10699,21 +10716,12 @@
           <w:rFonts w:ascii="Arial" w:hAnsi="Arial" w:cs="Arial"/>
         </w:rPr>
       </w:pPr>
-      <w:proofErr w:type="gramStart"/>
       <w:r>
         <w:rPr>
           <w:rFonts w:ascii="Arial" w:hAnsi="Arial" w:cs="Arial"/>
           <w:color w:val="1F4E79" w:themeColor="accent1" w:themeShade="80"/>
         </w:rPr>
-        <w:t>Address[</w:t>
-      </w:r>
-      <w:proofErr w:type="gramEnd"/>
-      <w:r>
-        <w:rPr>
-          <w:rFonts w:ascii="Arial" w:hAnsi="Arial" w:cs="Arial"/>
-          <w:color w:val="1F4E79" w:themeColor="accent1" w:themeShade="80"/>
-        </w:rPr>
-        <w:t>F</w:t>
+        <w:t>Address[F</w:t>
       </w:r>
       <w:r>
         <w:rPr>
@@ -10798,7 +10806,6 @@
         </w:rPr>
         <w:t>ICO smart contract a</w:t>
       </w:r>
-      <w:proofErr w:type="gramStart"/>
       <w:r>
         <w:rPr>
           <w:rFonts w:ascii="Arial" w:hAnsi="Arial" w:cs="Arial"/>
@@ -10810,14 +10817,7 @@
         <w:rPr>
           <w:rFonts w:ascii="Arial" w:hAnsi="Arial" w:cs="Arial"/>
         </w:rPr>
-        <w:t>.S</w:t>
-      </w:r>
-      <w:proofErr w:type="gramEnd"/>
-      <w:r>
-        <w:rPr>
-          <w:rFonts w:ascii="Arial" w:hAnsi="Arial" w:cs="Arial"/>
-        </w:rPr>
-        <w:t xml:space="preserve"> token</w:t>
+        <w:t>.S token</w:t>
       </w:r>
     </w:p>
     <w:p>
@@ -10829,21 +10829,12 @@
           <w:color w:val="1F4E79" w:themeColor="accent1" w:themeShade="80"/>
         </w:rPr>
       </w:pPr>
-      <w:proofErr w:type="gramStart"/>
       <w:r>
         <w:rPr>
           <w:rFonts w:ascii="Arial" w:hAnsi="Arial" w:cs="Arial"/>
           <w:color w:val="1F4E79" w:themeColor="accent1" w:themeShade="80"/>
         </w:rPr>
-        <w:t>Address[</w:t>
-      </w:r>
-      <w:proofErr w:type="gramEnd"/>
-      <w:r>
-        <w:rPr>
-          <w:rFonts w:ascii="Arial" w:hAnsi="Arial" w:cs="Arial"/>
-          <w:color w:val="1F4E79" w:themeColor="accent1" w:themeShade="80"/>
-        </w:rPr>
-        <w:t>F</w:t>
+        <w:t>Address[F</w:t>
       </w:r>
       <w:r>
         <w:rPr>
@@ -10919,7 +10910,6 @@
           <w:color w:val="1F4E79" w:themeColor="accent1" w:themeShade="80"/>
         </w:rPr>
       </w:pPr>
-      <w:proofErr w:type="gramStart"/>
       <w:r>
         <w:rPr>
           <w:rFonts w:ascii="Arial" w:hAnsi="Arial" w:cs="Arial"/>
@@ -10927,7 +10917,6 @@
         </w:rPr>
         <w:t>Address[</w:t>
       </w:r>
-      <w:proofErr w:type="gramEnd"/>
       <w:r>
         <w:rPr>
           <w:rFonts w:ascii="Arial" w:hAnsi="Arial" w:cs="Arial"/>
@@ -11010,21 +10999,12 @@
           <w:color w:val="1F4E79" w:themeColor="accent1" w:themeShade="80"/>
         </w:rPr>
       </w:pPr>
-      <w:proofErr w:type="gramStart"/>
       <w:r>
         <w:rPr>
           <w:rFonts w:ascii="Arial" w:hAnsi="Arial" w:cs="Arial"/>
           <w:color w:val="1F4E79" w:themeColor="accent1" w:themeShade="80"/>
         </w:rPr>
-        <w:t>Address[</w:t>
-      </w:r>
-      <w:proofErr w:type="gramEnd"/>
-      <w:r>
-        <w:rPr>
-          <w:rFonts w:ascii="Arial" w:hAnsi="Arial" w:cs="Arial"/>
-          <w:color w:val="1F4E79" w:themeColor="accent1" w:themeShade="80"/>
-        </w:rPr>
-        <w:t>F</w:t>
+        <w:t>Address[F</w:t>
       </w:r>
       <w:r>
         <w:rPr>
@@ -11136,7 +11116,6 @@
           <w:color w:val="1F4E79" w:themeColor="accent1" w:themeShade="80"/>
         </w:rPr>
       </w:pPr>
-      <w:proofErr w:type="gramStart"/>
       <w:r>
         <w:rPr>
           <w:rFonts w:ascii="Arial" w:hAnsi="Arial" w:cs="Arial"/>
@@ -11144,7 +11123,6 @@
         </w:rPr>
         <w:t>Address[</w:t>
       </w:r>
-      <w:proofErr w:type="gramEnd"/>
       <w:r>
         <w:rPr>
           <w:rFonts w:ascii="Arial" w:hAnsi="Arial" w:cs="Arial"/>
@@ -11226,21 +11204,12 @@
           <w:color w:val="1F4E79" w:themeColor="accent1" w:themeShade="80"/>
         </w:rPr>
       </w:pPr>
-      <w:proofErr w:type="gramStart"/>
       <w:r>
         <w:rPr>
           <w:rFonts w:ascii="Arial" w:hAnsi="Arial" w:cs="Arial"/>
           <w:color w:val="1F4E79" w:themeColor="accent1" w:themeShade="80"/>
         </w:rPr>
-        <w:t>Address[</w:t>
-      </w:r>
-      <w:proofErr w:type="gramEnd"/>
-      <w:r>
-        <w:rPr>
-          <w:rFonts w:ascii="Arial" w:hAnsi="Arial" w:cs="Arial"/>
-          <w:color w:val="1F4E79" w:themeColor="accent1" w:themeShade="80"/>
-        </w:rPr>
-        <w:t xml:space="preserve">Treasury smart contract] </w:t>
+        <w:t xml:space="preserve">Address[Treasury smart contract] </w:t>
       </w:r>
       <w:r>
         <w:rPr>
@@ -11298,7 +11267,7 @@
       <w:pPr>
         <w:pStyle w:val="Heading2"/>
       </w:pPr>
-      <w:bookmarkStart w:id="28" w:name="_Toc512579490"/>
+      <w:bookmarkStart w:id="28" w:name="_Toc513117642"/>
       <w:r>
         <w:t xml:space="preserve">Common </w:t>
       </w:r>
@@ -11311,7 +11280,7 @@
       <w:pPr>
         <w:pStyle w:val="Heading3"/>
       </w:pPr>
-      <w:bookmarkStart w:id="29" w:name="_Toc512579491"/>
+      <w:bookmarkStart w:id="29" w:name="_Toc513117643"/>
       <w:r>
         <w:t>ICO</w:t>
       </w:r>
@@ -11488,14 +11457,7 @@
         <w:rPr>
           <w:rFonts w:ascii="Arial" w:hAnsi="Arial" w:cs="Arial"/>
         </w:rPr>
-        <w:t xml:space="preserve">] to set the token </w:t>
-      </w:r>
-      <w:proofErr w:type="gramStart"/>
-      <w:r>
-        <w:rPr>
-          <w:rFonts w:ascii="Arial" w:hAnsi="Arial" w:cs="Arial"/>
-        </w:rPr>
-        <w:t>distribution</w:t>
+        <w:t>] to set the token distribution</w:t>
       </w:r>
       <w:r>
         <w:rPr>
@@ -11503,13 +11465,12 @@
         </w:rPr>
         <w:t>.</w:t>
       </w:r>
-      <w:proofErr w:type="gramEnd"/>
     </w:p>
     <w:p>
       <w:pPr>
         <w:pStyle w:val="Heading3"/>
       </w:pPr>
-      <w:bookmarkStart w:id="30" w:name="_Toc512579492"/>
+      <w:bookmarkStart w:id="30" w:name="_Toc513117644"/>
       <w:r>
         <w:t>Presale</w:t>
       </w:r>
@@ -11648,7 +11609,7 @@
           <w:b/>
         </w:rPr>
       </w:pPr>
-      <w:bookmarkStart w:id="31" w:name="_Toc512579526"/>
+      <w:bookmarkStart w:id="31" w:name="_Toc513117679"/>
       <w:r>
         <w:rPr>
           <w:rFonts w:cs="Arial"/>
@@ -11705,7 +11666,7 @@
       <w:pPr>
         <w:pStyle w:val="Heading3"/>
       </w:pPr>
-      <w:bookmarkStart w:id="32" w:name="_Toc512579493"/>
+      <w:bookmarkStart w:id="32" w:name="_Toc513117645"/>
       <w:r>
         <w:t>Crowd Sale</w:t>
       </w:r>
@@ -11853,7 +11814,7 @@
           <w:b/>
         </w:rPr>
       </w:pPr>
-      <w:bookmarkStart w:id="33" w:name="_Toc512579527"/>
+      <w:bookmarkStart w:id="33" w:name="_Toc513117680"/>
       <w:r>
         <w:rPr>
           <w:rFonts w:cs="Arial"/>
@@ -11924,7 +11885,7 @@
       <w:pPr>
         <w:pStyle w:val="Heading3"/>
       </w:pPr>
-      <w:bookmarkStart w:id="34" w:name="_Toc512579494"/>
+      <w:bookmarkStart w:id="34" w:name="_Toc513117646"/>
       <w:r>
         <w:lastRenderedPageBreak/>
         <w:t>ICO Ending</w:t>
@@ -11995,7 +11956,7 @@
           <w:b/>
         </w:rPr>
       </w:pPr>
-      <w:bookmarkStart w:id="35" w:name="_Toc512579528"/>
+      <w:bookmarkStart w:id="35" w:name="_Toc513117681"/>
       <w:r>
         <w:rPr>
           <w:rFonts w:cs="Arial"/>
@@ -12052,7 +12013,7 @@
       <w:pPr>
         <w:pStyle w:val="Heading2"/>
       </w:pPr>
-      <w:bookmarkStart w:id="36" w:name="_Toc512579495"/>
+      <w:bookmarkStart w:id="36" w:name="_Toc513117647"/>
       <w:r>
         <w:t>Agency smart contract</w:t>
       </w:r>
@@ -12219,7 +12180,7 @@
           <w:b/>
         </w:rPr>
       </w:pPr>
-      <w:bookmarkStart w:id="37" w:name="_Toc512579529"/>
+      <w:bookmarkStart w:id="37" w:name="_Toc513117682"/>
       <w:r>
         <w:rPr>
           <w:rFonts w:cs="Arial"/>
@@ -12290,7 +12251,7 @@
           <w:szCs w:val="32"/>
         </w:rPr>
       </w:pPr>
-      <w:bookmarkStart w:id="38" w:name="_Toc512579496"/>
+      <w:bookmarkStart w:id="38" w:name="_Toc513117648"/>
       <w:r>
         <w:rPr>
           <w:kern w:val="1"/>
@@ -12328,7 +12289,7 @@
       <w:pPr>
         <w:pStyle w:val="Heading3"/>
       </w:pPr>
-      <w:bookmarkStart w:id="39" w:name="_Toc512579497"/>
+      <w:bookmarkStart w:id="39" w:name="_Toc513117649"/>
       <w:r>
         <w:t>Exchange platform</w:t>
       </w:r>
@@ -12365,7 +12326,7 @@
       <w:pPr>
         <w:pStyle w:val="Heading3"/>
       </w:pPr>
-      <w:bookmarkStart w:id="40" w:name="_Toc512579498"/>
+      <w:bookmarkStart w:id="40" w:name="_Toc513117650"/>
       <w:r>
         <w:t>Mozo token exchange between investor</w:t>
       </w:r>
@@ -12527,7 +12488,7 @@
       <w:pPr>
         <w:jc w:val="center"/>
       </w:pPr>
-      <w:bookmarkStart w:id="41" w:name="_Toc512579530"/>
+      <w:bookmarkStart w:id="41" w:name="_Toc513117683"/>
       <w:r>
         <w:rPr>
           <w:b/>
@@ -12581,7 +12542,7 @@
         <w:pStyle w:val="Heading2"/>
         <w:ind w:left="0"/>
       </w:pPr>
-      <w:bookmarkStart w:id="42" w:name="_Toc512579499"/>
+      <w:bookmarkStart w:id="42" w:name="_Toc513117651"/>
       <w:r>
         <w:t>Vested Token</w:t>
       </w:r>
@@ -12591,7 +12552,7 @@
       <w:pPr>
         <w:pStyle w:val="Heading3"/>
       </w:pPr>
-      <w:bookmarkStart w:id="43" w:name="_Toc512579500"/>
+      <w:bookmarkStart w:id="43" w:name="_Toc513117652"/>
       <w:r>
         <w:t>Individual Vested Token smart contract</w:t>
       </w:r>
@@ -12637,7 +12598,7 @@
       <w:pPr>
         <w:pStyle w:val="Heading3"/>
       </w:pPr>
-      <w:bookmarkStart w:id="44" w:name="_Toc512579501"/>
+      <w:bookmarkStart w:id="44" w:name="_Toc513117653"/>
       <w:r>
         <w:lastRenderedPageBreak/>
         <w:t>Process</w:t>
@@ -12708,7 +12669,7 @@
           <w:b/>
         </w:rPr>
       </w:pPr>
-      <w:bookmarkStart w:id="45" w:name="_Toc512579531"/>
+      <w:bookmarkStart w:id="45" w:name="_Toc513117684"/>
       <w:r>
         <w:rPr>
           <w:rFonts w:cs="Arial"/>
@@ -12766,7 +12727,7 @@
       <w:pPr>
         <w:pStyle w:val="Heading3"/>
       </w:pPr>
-      <w:bookmarkStart w:id="46" w:name="_Toc512579502"/>
+      <w:bookmarkStart w:id="46" w:name="_Toc513117654"/>
       <w:r>
         <w:t>Sample Vested Token smart contracts</w:t>
       </w:r>
@@ -12869,7 +12830,7 @@
           <w:b/>
         </w:rPr>
       </w:pPr>
-      <w:bookmarkStart w:id="47" w:name="_Toc512579532"/>
+      <w:bookmarkStart w:id="47" w:name="_Toc513117685"/>
       <w:r>
         <w:rPr>
           <w:rFonts w:cs="Arial"/>
@@ -13004,7 +12965,7 @@
           <w:b/>
         </w:rPr>
       </w:pPr>
-      <w:bookmarkStart w:id="48" w:name="_Toc512579533"/>
+      <w:bookmarkStart w:id="48" w:name="_Toc513117686"/>
       <w:r>
         <w:rPr>
           <w:rFonts w:cs="Arial"/>
@@ -13162,16 +13123,8 @@
         <w:rPr>
           <w:rFonts w:ascii="Arial" w:hAnsi="Arial" w:cs="Arial"/>
         </w:rPr>
-        <w:t xml:space="preserve">Linear: means number of tokens = total tokens * (time passed) / </w:t>
-      </w:r>
-      <w:proofErr w:type="spellStart"/>
-      <w:r>
-        <w:rPr>
-          <w:rFonts w:ascii="Arial" w:hAnsi="Arial" w:cs="Arial"/>
-        </w:rPr>
-        <w:t>vestedDuration</w:t>
-      </w:r>
-      <w:proofErr w:type="spellEnd"/>
+        <w:t>Linear: means number of tokens = total tokens * (time passed) / vestedDuration</w:t>
+      </w:r>
     </w:p>
     <w:p>
       <w:pPr>
@@ -13280,7 +13233,7 @@
           <w:rFonts w:ascii="Arial" w:hAnsi="Arial" w:cs="Arial"/>
         </w:rPr>
       </w:pPr>
-      <w:bookmarkStart w:id="49" w:name="_Toc512579534"/>
+      <w:bookmarkStart w:id="49" w:name="_Toc513117687"/>
       <w:r>
         <w:rPr>
           <w:rFonts w:ascii="Arial" w:hAnsi="Arial" w:cs="Arial"/>
@@ -13421,7 +13374,7 @@
           <w:rFonts w:ascii="Arial" w:hAnsi="Arial" w:cs="Arial"/>
         </w:rPr>
       </w:pPr>
-      <w:bookmarkStart w:id="50" w:name="_Toc512579535"/>
+      <w:bookmarkStart w:id="50" w:name="_Toc513117688"/>
       <w:r>
         <w:rPr>
           <w:rFonts w:ascii="Arial" w:hAnsi="Arial" w:cs="Arial"/>
@@ -13549,7 +13502,7 @@
           <w:b/>
         </w:rPr>
       </w:pPr>
-      <w:bookmarkStart w:id="51" w:name="_Toc512579536"/>
+      <w:bookmarkStart w:id="51" w:name="_Toc513117689"/>
       <w:r>
         <w:rPr>
           <w:rFonts w:cs="Arial"/>
@@ -13606,7 +13559,7 @@
       <w:pPr>
         <w:pStyle w:val="Heading1"/>
       </w:pPr>
-      <w:bookmarkStart w:id="52" w:name="_Toc512579503"/>
+      <w:bookmarkStart w:id="52" w:name="_Toc513117655"/>
       <w:r>
         <w:t xml:space="preserve">ICO requirements </w:t>
       </w:r>
@@ -13622,7 +13575,7 @@
       <w:pPr>
         <w:pStyle w:val="Heading2"/>
       </w:pPr>
-      <w:bookmarkStart w:id="53" w:name="_Toc512579504"/>
+      <w:bookmarkStart w:id="53" w:name="_Toc513117656"/>
       <w:r>
         <w:t>List of baseline smart contracts</w:t>
       </w:r>
@@ -13632,7 +13585,7 @@
       <w:pPr>
         <w:pStyle w:val="Heading3"/>
       </w:pPr>
-      <w:bookmarkStart w:id="54" w:name="_Toc512579505"/>
+      <w:bookmarkStart w:id="54" w:name="_Toc513117657"/>
       <w:r>
         <w:t>Mozo Tokens (ERC20)</w:t>
       </w:r>
@@ -13705,7 +13658,7 @@
       <w:pPr>
         <w:pStyle w:val="Heading3"/>
       </w:pPr>
-      <w:bookmarkStart w:id="55" w:name="_Toc512579506"/>
+      <w:bookmarkStart w:id="55" w:name="_Toc513117658"/>
       <w:r>
         <w:lastRenderedPageBreak/>
         <w:t>ICO (ERC20)</w:t>
@@ -13800,7 +13753,7 @@
       <w:pPr>
         <w:pStyle w:val="Heading3"/>
       </w:pPr>
-      <w:bookmarkStart w:id="56" w:name="_Toc512579507"/>
+      <w:bookmarkStart w:id="56" w:name="_Toc513117659"/>
       <w:r>
         <w:t>Timeline bonus smart contract</w:t>
       </w:r>
@@ -13988,7 +13941,7 @@
           <w:b/>
         </w:rPr>
       </w:pPr>
-      <w:bookmarkStart w:id="57" w:name="_Toc512579537"/>
+      <w:bookmarkStart w:id="57" w:name="_Toc513117690"/>
       <w:r>
         <w:rPr>
           <w:rFonts w:cs="Arial"/>
@@ -14059,15 +14012,157 @@
       <w:pPr>
         <w:pStyle w:val="Heading3"/>
       </w:pPr>
-      <w:bookmarkStart w:id="58" w:name="_Toc512579508"/>
+      <w:bookmarkStart w:id="58" w:name="_Toc513117660"/>
       <w:r>
         <w:lastRenderedPageBreak/>
+        <w:t xml:space="preserve">Investment discount </w:t>
+      </w:r>
+      <w:r>
+        <w:t>smart contract specification</w:t>
+      </w:r>
+      <w:bookmarkEnd w:id="58"/>
+    </w:p>
+    <w:p>
+      <w:pPr>
+        <w:pStyle w:val="ListParagraph"/>
+        <w:numPr>
+          <w:ilvl w:val="0"/>
+          <w:numId w:val="9"/>
+        </w:numPr>
+      </w:pPr>
+      <w:r>
+        <w:t>Based on number of wei contribution</w:t>
+      </w:r>
+    </w:p>
+    <w:p>
+      <w:pPr>
+        <w:pStyle w:val="ListParagraph"/>
+        <w:numPr>
+          <w:ilvl w:val="0"/>
+          <w:numId w:val="9"/>
+        </w:numPr>
+      </w:pPr>
+      <w:r>
+        <w:t>Founder will define array of contribution accordingly with bonus percentage</w:t>
+      </w:r>
+    </w:p>
+    <w:p>
+      <w:pPr>
+        <w:pStyle w:val="ListParagraph"/>
+        <w:numPr>
+          <w:ilvl w:val="1"/>
+          <w:numId w:val="9"/>
+        </w:numPr>
+      </w:pPr>
+      <w:r>
+        <w:t xml:space="preserve">For example: </w:t>
+      </w:r>
+      <w:r>
+        <w:t>(</w:t>
+      </w:r>
+      <w:r>
+        <w:t>3, 5, 7, 20</w:t>
+      </w:r>
+      <w:r>
+        <w:t>)</w:t>
+      </w:r>
+      <w:r>
+        <w:t xml:space="preserve"> (0, 10, 12, 20)</w:t>
+      </w:r>
+    </w:p>
+    <w:p>
+      <w:pPr>
+        <w:pStyle w:val="ListParagraph"/>
+        <w:ind w:firstLine="720"/>
+      </w:pPr>
+      <w:r>
+        <w:t>=</w:t>
+      </w:r>
+      <w:r>
+        <w:t>&gt;</w:t>
+      </w:r>
+    </w:p>
+    <w:p>
+      <w:pPr>
+        <w:pStyle w:val="ListParagraph"/>
+        <w:numPr>
+          <w:ilvl w:val="2"/>
+          <w:numId w:val="9"/>
+        </w:numPr>
+      </w:pPr>
+      <w:r>
+        <w:t>Min contribution: 3</w:t>
+      </w:r>
+    </w:p>
+    <w:p>
+      <w:pPr>
+        <w:pStyle w:val="ListParagraph"/>
+        <w:numPr>
+          <w:ilvl w:val="2"/>
+          <w:numId w:val="9"/>
+        </w:numPr>
+      </w:pPr>
+      <w:r>
+        <w:t>Contribution from &lt; 5: bonus 0%</w:t>
+      </w:r>
+    </w:p>
+    <w:p>
+      <w:pPr>
+        <w:pStyle w:val="ListParagraph"/>
+        <w:numPr>
+          <w:ilvl w:val="2"/>
+          <w:numId w:val="9"/>
+        </w:numPr>
+      </w:pPr>
+      <w:r>
+        <w:t>Contribution from &lt; 7: bonus 10%</w:t>
+      </w:r>
+    </w:p>
+    <w:p>
+      <w:pPr>
+        <w:pStyle w:val="ListParagraph"/>
+        <w:numPr>
+          <w:ilvl w:val="2"/>
+          <w:numId w:val="9"/>
+        </w:numPr>
+      </w:pPr>
+      <w:r>
+        <w:t>Contribution from &lt; 20: bonus 12%</w:t>
+      </w:r>
+    </w:p>
+    <w:p>
+      <w:pPr>
+        <w:pStyle w:val="ListParagraph"/>
+        <w:numPr>
+          <w:ilvl w:val="2"/>
+          <w:numId w:val="9"/>
+        </w:numPr>
+      </w:pPr>
+      <w:r>
+        <w:t>&gt;20: bonus 20%</w:t>
+      </w:r>
+    </w:p>
+    <w:p>
+      <w:pPr>
+        <w:pStyle w:val="ListParagraph"/>
+        <w:numPr>
+          <w:ilvl w:val="0"/>
+          <w:numId w:val="9"/>
+        </w:numPr>
+      </w:pPr>
+    </w:p>
+    <w:p>
+      <w:pPr>
+        <w:pStyle w:val="Heading3"/>
+      </w:pPr>
+      <w:bookmarkStart w:id="59" w:name="_Toc513117661"/>
+      <w:r>
         <w:t>Presale agency smart contract</w:t>
       </w:r>
       <w:r>
         <w:t xml:space="preserve"> specification</w:t>
       </w:r>
-      <w:bookmarkEnd w:id="58"/>
+      <w:bookmarkEnd w:id="59"/>
     </w:p>
     <w:p>
       <w:pPr>
@@ -14138,7 +14233,7 @@
           <w:b/>
         </w:rPr>
       </w:pPr>
-      <w:bookmarkStart w:id="59" w:name="_Toc512579538"/>
+      <w:bookmarkStart w:id="60" w:name="_Toc513117691"/>
       <w:r>
         <w:rPr>
           <w:rFonts w:cs="Arial"/>
@@ -14189,13 +14284,13 @@
         </w:rPr>
         <w:t>: Presale agency smart contract</w:t>
       </w:r>
-      <w:bookmarkEnd w:id="59"/>
+      <w:bookmarkEnd w:id="60"/>
     </w:p>
     <w:p>
       <w:pPr>
         <w:pStyle w:val="Heading3"/>
       </w:pPr>
-      <w:bookmarkStart w:id="60" w:name="_Toc512579509"/>
+      <w:bookmarkStart w:id="61" w:name="_Toc513117662"/>
       <w:r>
         <w:t xml:space="preserve">Crowd sale </w:t>
       </w:r>
@@ -14211,7 +14306,7 @@
       <w:r>
         <w:t xml:space="preserve"> specification</w:t>
       </w:r>
-      <w:bookmarkEnd w:id="60"/>
+      <w:bookmarkEnd w:id="61"/>
     </w:p>
     <w:p>
       <w:pPr>
@@ -14291,7 +14386,15 @@
         </w:numPr>
       </w:pPr>
       <w:r>
-        <w:t>Minimum contribution: depends on current level</w:t>
+        <w:t xml:space="preserve">Minimum contribution: </w:t>
+      </w:r>
+      <w:r>
+        <w:t>same as investment discount smart contract</w:t>
+      </w:r>
+      <w:bookmarkStart w:id="62" w:name="_GoBack"/>
+      <w:bookmarkEnd w:id="62"/>
+      <w:r>
+        <w:t>.</w:t>
       </w:r>
     </w:p>
     <w:p>
@@ -14322,11 +14425,11 @@
       <w:pPr>
         <w:pStyle w:val="Heading3"/>
       </w:pPr>
-      <w:bookmarkStart w:id="61" w:name="_Toc512579510"/>
+      <w:bookmarkStart w:id="63" w:name="_Toc513117663"/>
       <w:r>
         <w:t>Time Lock smart contract specification</w:t>
       </w:r>
-      <w:bookmarkEnd w:id="61"/>
+      <w:bookmarkEnd w:id="63"/>
     </w:p>
     <w:p>
       <w:pPr>
@@ -14347,9 +14450,7 @@
       <w:pPr>
         <w:pStyle w:val="Heading3"/>
       </w:pPr>
-      <w:bookmarkStart w:id="62" w:name="_Toc512579511"/>
-      <w:bookmarkStart w:id="63" w:name="_GoBack"/>
-      <w:bookmarkEnd w:id="63"/>
+      <w:bookmarkStart w:id="64" w:name="_Toc513117664"/>
       <w:r>
         <w:t xml:space="preserve">Vested token </w:t>
       </w:r>
@@ -14359,7 +14460,7 @@
       <w:r>
         <w:t xml:space="preserve"> specification</w:t>
       </w:r>
-      <w:bookmarkEnd w:id="62"/>
+      <w:bookmarkEnd w:id="64"/>
     </w:p>
     <w:p>
       <w:pPr>
@@ -14397,6 +14498,7 @@
         <w:rPr>
           <w:rFonts w:ascii="Arial" w:hAnsi="Arial" w:cs="Arial"/>
         </w:rPr>
+        <w:lastRenderedPageBreak/>
         <w:t>Has a pending duration (setting up by founder when creating smart contract)</w:t>
       </w:r>
     </w:p>
@@ -14488,7 +14590,6 @@
         <w:rPr>
           <w:noProof/>
         </w:rPr>
-        <w:lastRenderedPageBreak/>
         <w:drawing>
           <wp:inline distT="0" distB="0" distL="0" distR="0" wp14:anchorId="65B54FD8" wp14:editId="3D7BADB2">
             <wp:extent cx="5581650" cy="4476750"/>
@@ -14545,7 +14646,7 @@
           <w:b/>
         </w:rPr>
       </w:pPr>
-      <w:bookmarkStart w:id="64" w:name="_Toc512579539"/>
+      <w:bookmarkStart w:id="65" w:name="_Toc513117692"/>
       <w:r>
         <w:rPr>
           <w:rFonts w:cs="Arial"/>
@@ -14596,7 +14697,7 @@
         </w:rPr>
         <w:t>: Simple Revocable Vested token smart contract</w:t>
       </w:r>
-      <w:bookmarkEnd w:id="64"/>
+      <w:bookmarkEnd w:id="65"/>
     </w:p>
     <w:p>
       <w:pPr>
@@ -14612,12 +14713,12 @@
       <w:pPr>
         <w:pStyle w:val="Heading2"/>
       </w:pPr>
-      <w:bookmarkStart w:id="65" w:name="_Toc512579512"/>
+      <w:bookmarkStart w:id="66" w:name="_Toc513117665"/>
       <w:r>
         <w:lastRenderedPageBreak/>
         <w:t>Process</w:t>
       </w:r>
-      <w:bookmarkEnd w:id="65"/>
+      <w:bookmarkEnd w:id="66"/>
     </w:p>
     <w:p>
       <w:r>
@@ -14683,7 +14784,7 @@
           <w:b/>
         </w:rPr>
       </w:pPr>
-      <w:bookmarkStart w:id="66" w:name="_Toc512579540"/>
+      <w:bookmarkStart w:id="67" w:name="_Toc513117693"/>
       <w:r>
         <w:rPr>
           <w:rFonts w:cs="Arial"/>
@@ -14734,27 +14835,27 @@
         </w:rPr>
         <w:t>: Tasks for ICO</w:t>
       </w:r>
-      <w:bookmarkEnd w:id="66"/>
+      <w:bookmarkEnd w:id="67"/>
     </w:p>
     <w:p>
       <w:pPr>
         <w:pStyle w:val="Heading2"/>
       </w:pPr>
-      <w:bookmarkStart w:id="67" w:name="_Toc512579513"/>
+      <w:bookmarkStart w:id="68" w:name="_Toc513117666"/>
       <w:r>
         <w:t>Referral program</w:t>
       </w:r>
-      <w:bookmarkEnd w:id="67"/>
+      <w:bookmarkEnd w:id="68"/>
     </w:p>
     <w:p>
       <w:pPr>
         <w:pStyle w:val="Heading3"/>
       </w:pPr>
-      <w:bookmarkStart w:id="68" w:name="_Toc512579514"/>
+      <w:bookmarkStart w:id="69" w:name="_Toc513117667"/>
       <w:r>
         <w:t>Terms and conditions</w:t>
       </w:r>
-      <w:bookmarkEnd w:id="68"/>
+      <w:bookmarkEnd w:id="69"/>
     </w:p>
     <w:p>
       <w:pPr>
@@ -14902,11 +15003,11 @@
       <w:pPr>
         <w:pStyle w:val="Heading3"/>
       </w:pPr>
-      <w:bookmarkStart w:id="69" w:name="_Toc512579515"/>
+      <w:bookmarkStart w:id="70" w:name="_Toc513117668"/>
       <w:r>
         <w:t>Referral packages</w:t>
       </w:r>
-      <w:bookmarkEnd w:id="69"/>
+      <w:bookmarkEnd w:id="70"/>
     </w:p>
     <w:p>
       <w:pPr>
@@ -15203,12 +15304,12 @@
       <w:pPr>
         <w:pStyle w:val="Heading2"/>
       </w:pPr>
-      <w:bookmarkStart w:id="70" w:name="_Toc512579516"/>
+      <w:bookmarkStart w:id="71" w:name="_Toc513117669"/>
       <w:r>
         <w:lastRenderedPageBreak/>
         <w:t>ICO technical component proposal</w:t>
       </w:r>
-      <w:bookmarkEnd w:id="70"/>
+      <w:bookmarkEnd w:id="71"/>
     </w:p>
     <w:p>
       <w:pPr>
@@ -15275,7 +15376,7 @@
           <w:b/>
         </w:rPr>
       </w:pPr>
-      <w:bookmarkStart w:id="71" w:name="_Toc512579541"/>
+      <w:bookmarkStart w:id="72" w:name="_Toc513117694"/>
       <w:r>
         <w:rPr>
           <w:b/>
@@ -15319,7 +15420,7 @@
         </w:rPr>
         <w:t>: ICO App – System architecture</w:t>
       </w:r>
-      <w:bookmarkEnd w:id="71"/>
+      <w:bookmarkEnd w:id="72"/>
     </w:p>
     <w:p>
       <w:pPr>
@@ -15340,12 +15441,12 @@
       <w:pPr>
         <w:pStyle w:val="Heading1"/>
       </w:pPr>
-      <w:bookmarkStart w:id="72" w:name="_Toc512579517"/>
+      <w:bookmarkStart w:id="73" w:name="_Toc513117670"/>
       <w:r>
         <w:lastRenderedPageBreak/>
         <w:t>APPENDIX A: List of tables</w:t>
       </w:r>
-      <w:bookmarkEnd w:id="72"/>
+      <w:bookmarkEnd w:id="73"/>
     </w:p>
     <w:p>
       <w:pPr>
@@ -15373,7 +15474,7 @@
         </w:rPr>
         <w:fldChar w:fldCharType="separate"/>
       </w:r>
-      <w:hyperlink w:anchor="_Toc512579519" w:history="1">
+      <w:hyperlink w:anchor="_Toc513117672" w:history="1">
         <w:r>
           <w:rPr>
             <w:rStyle w:val="Hyperlink"/>
@@ -15400,7 +15501,7 @@
             <w:noProof/>
             <w:webHidden/>
           </w:rPr>
-          <w:instrText xml:space="preserve"> PAGEREF _Toc512579519 \h </w:instrText>
+          <w:instrText xml:space="preserve"> PAGEREF _Toc513117672 \h </w:instrText>
         </w:r>
         <w:r>
           <w:rPr>
@@ -15442,7 +15543,7 @@
           <w:noProof/>
         </w:rPr>
       </w:pPr>
-      <w:hyperlink w:anchor="_Toc512579520" w:history="1">
+      <w:hyperlink w:anchor="_Toc513117673" w:history="1">
         <w:r>
           <w:rPr>
             <w:rStyle w:val="Hyperlink"/>
@@ -15469,7 +15570,7 @@
             <w:noProof/>
             <w:webHidden/>
           </w:rPr>
-          <w:instrText xml:space="preserve"> PAGEREF _Toc512579520 \h </w:instrText>
+          <w:instrText xml:space="preserve"> PAGEREF _Toc513117673 \h </w:instrText>
         </w:r>
         <w:r>
           <w:rPr>
@@ -15511,7 +15612,7 @@
           <w:noProof/>
         </w:rPr>
       </w:pPr>
-      <w:hyperlink w:anchor="_Toc512579521" w:history="1">
+      <w:hyperlink w:anchor="_Toc513117674" w:history="1">
         <w:r>
           <w:rPr>
             <w:rStyle w:val="Hyperlink"/>
@@ -15538,7 +15639,7 @@
             <w:noProof/>
             <w:webHidden/>
           </w:rPr>
-          <w:instrText xml:space="preserve"> PAGEREF _Toc512579521 \h </w:instrText>
+          <w:instrText xml:space="preserve"> PAGEREF _Toc513117674 \h </w:instrText>
         </w:r>
         <w:r>
           <w:rPr>
@@ -15580,7 +15681,7 @@
           <w:noProof/>
         </w:rPr>
       </w:pPr>
-      <w:hyperlink w:anchor="_Toc512579522" w:history="1">
+      <w:hyperlink w:anchor="_Toc513117675" w:history="1">
         <w:r>
           <w:rPr>
             <w:rStyle w:val="Hyperlink"/>
@@ -15607,7 +15708,7 @@
             <w:noProof/>
             <w:webHidden/>
           </w:rPr>
-          <w:instrText xml:space="preserve"> PAGEREF _Toc512579522 \h </w:instrText>
+          <w:instrText xml:space="preserve"> PAGEREF _Toc513117675 \h </w:instrText>
         </w:r>
         <w:r>
           <w:rPr>
@@ -15649,7 +15750,7 @@
           <w:noProof/>
         </w:rPr>
       </w:pPr>
-      <w:hyperlink w:anchor="_Toc512579523" w:history="1">
+      <w:hyperlink w:anchor="_Toc513117676" w:history="1">
         <w:r>
           <w:rPr>
             <w:rStyle w:val="Hyperlink"/>
@@ -15676,7 +15777,7 @@
             <w:noProof/>
             <w:webHidden/>
           </w:rPr>
-          <w:instrText xml:space="preserve"> PAGEREF _Toc512579523 \h </w:instrText>
+          <w:instrText xml:space="preserve"> PAGEREF _Toc513117676 \h </w:instrText>
         </w:r>
         <w:r>
           <w:rPr>
@@ -15742,11 +15843,11 @@
         <w:lastRenderedPageBreak/>
         <w:t xml:space="preserve"> </w:t>
       </w:r>
-      <w:bookmarkStart w:id="73" w:name="_Toc512579518"/>
+      <w:bookmarkStart w:id="74" w:name="_Toc513117671"/>
       <w:r>
         <w:t>APPENDIX B: List of figures</w:t>
       </w:r>
-      <w:bookmarkEnd w:id="73"/>
+      <w:bookmarkEnd w:id="74"/>
     </w:p>
     <w:p>
       <w:pPr>
@@ -15768,7 +15869,7 @@
       <w:r>
         <w:fldChar w:fldCharType="separate"/>
       </w:r>
-      <w:hyperlink w:anchor="_Toc512579524" w:history="1">
+      <w:hyperlink w:anchor="_Toc513117677" w:history="1">
         <w:r>
           <w:rPr>
             <w:rStyle w:val="Hyperlink"/>
@@ -15796,7 +15897,7 @@
             <w:noProof/>
             <w:webHidden/>
           </w:rPr>
-          <w:instrText xml:space="preserve"> PAGEREF _Toc512579524 \h </w:instrText>
+          <w:instrText xml:space="preserve"> PAGEREF _Toc513117677 \h </w:instrText>
         </w:r>
         <w:r>
           <w:rPr>
@@ -15838,7 +15939,7 @@
           <w:noProof/>
         </w:rPr>
       </w:pPr>
-      <w:hyperlink w:anchor="_Toc512579525" w:history="1">
+      <w:hyperlink w:anchor="_Toc513117678" w:history="1">
         <w:r>
           <w:rPr>
             <w:rStyle w:val="Hyperlink"/>
@@ -15866,7 +15967,7 @@
             <w:noProof/>
             <w:webHidden/>
           </w:rPr>
-          <w:instrText xml:space="preserve"> PAGEREF _Toc512579525 \h </w:instrText>
+          <w:instrText xml:space="preserve"> PAGEREF _Toc513117678 \h </w:instrText>
         </w:r>
         <w:r>
           <w:rPr>
@@ -15908,7 +16009,7 @@
           <w:noProof/>
         </w:rPr>
       </w:pPr>
-      <w:hyperlink w:anchor="_Toc512579526" w:history="1">
+      <w:hyperlink w:anchor="_Toc513117679" w:history="1">
         <w:r>
           <w:rPr>
             <w:rStyle w:val="Hyperlink"/>
@@ -15936,7 +16037,7 @@
             <w:noProof/>
             <w:webHidden/>
           </w:rPr>
-          <w:instrText xml:space="preserve"> PAGEREF _Toc512579526 \h </w:instrText>
+          <w:instrText xml:space="preserve"> PAGEREF _Toc513117679 \h </w:instrText>
         </w:r>
         <w:r>
           <w:rPr>
@@ -15978,7 +16079,7 @@
           <w:noProof/>
         </w:rPr>
       </w:pPr>
-      <w:hyperlink w:anchor="_Toc512579527" w:history="1">
+      <w:hyperlink w:anchor="_Toc513117680" w:history="1">
         <w:r>
           <w:rPr>
             <w:rStyle w:val="Hyperlink"/>
@@ -16006,7 +16107,7 @@
             <w:noProof/>
             <w:webHidden/>
           </w:rPr>
-          <w:instrText xml:space="preserve"> PAGEREF _Toc512579527 \h </w:instrText>
+          <w:instrText xml:space="preserve"> PAGEREF _Toc513117680 \h </w:instrText>
         </w:r>
         <w:r>
           <w:rPr>
@@ -16048,7 +16149,7 @@
           <w:noProof/>
         </w:rPr>
       </w:pPr>
-      <w:hyperlink w:anchor="_Toc512579528" w:history="1">
+      <w:hyperlink w:anchor="_Toc513117681" w:history="1">
         <w:r>
           <w:rPr>
             <w:rStyle w:val="Hyperlink"/>
@@ -16076,7 +16177,7 @@
             <w:noProof/>
             <w:webHidden/>
           </w:rPr>
-          <w:instrText xml:space="preserve"> PAGEREF _Toc512579528 \h </w:instrText>
+          <w:instrText xml:space="preserve"> PAGEREF _Toc513117681 \h </w:instrText>
         </w:r>
         <w:r>
           <w:rPr>
@@ -16118,7 +16219,7 @@
           <w:noProof/>
         </w:rPr>
       </w:pPr>
-      <w:hyperlink w:anchor="_Toc512579529" w:history="1">
+      <w:hyperlink w:anchor="_Toc513117682" w:history="1">
         <w:r>
           <w:rPr>
             <w:rStyle w:val="Hyperlink"/>
@@ -16146,7 +16247,7 @@
             <w:noProof/>
             <w:webHidden/>
           </w:rPr>
-          <w:instrText xml:space="preserve"> PAGEREF _Toc512579529 \h </w:instrText>
+          <w:instrText xml:space="preserve"> PAGEREF _Toc513117682 \h </w:instrText>
         </w:r>
         <w:r>
           <w:rPr>
@@ -16188,7 +16289,7 @@
           <w:noProof/>
         </w:rPr>
       </w:pPr>
-      <w:hyperlink w:anchor="_Toc512579530" w:history="1">
+      <w:hyperlink w:anchor="_Toc513117683" w:history="1">
         <w:r>
           <w:rPr>
             <w:rStyle w:val="Hyperlink"/>
@@ -16216,7 +16317,7 @@
             <w:noProof/>
             <w:webHidden/>
           </w:rPr>
-          <w:instrText xml:space="preserve"> PAGEREF _Toc512579530 \h </w:instrText>
+          <w:instrText xml:space="preserve"> PAGEREF _Toc513117683 \h </w:instrText>
         </w:r>
         <w:r>
           <w:rPr>
@@ -16258,7 +16359,7 @@
           <w:noProof/>
         </w:rPr>
       </w:pPr>
-      <w:hyperlink w:anchor="_Toc512579531" w:history="1">
+      <w:hyperlink w:anchor="_Toc513117684" w:history="1">
         <w:r>
           <w:rPr>
             <w:rStyle w:val="Hyperlink"/>
@@ -16286,7 +16387,7 @@
             <w:noProof/>
             <w:webHidden/>
           </w:rPr>
-          <w:instrText xml:space="preserve"> PAGEREF _Toc512579531 \h </w:instrText>
+          <w:instrText xml:space="preserve"> PAGEREF _Toc513117684 \h </w:instrText>
         </w:r>
         <w:r>
           <w:rPr>
@@ -16328,7 +16429,7 @@
           <w:noProof/>
         </w:rPr>
       </w:pPr>
-      <w:hyperlink w:anchor="_Toc512579532" w:history="1">
+      <w:hyperlink w:anchor="_Toc513117685" w:history="1">
         <w:r>
           <w:rPr>
             <w:rStyle w:val="Hyperlink"/>
@@ -16356,7 +16457,7 @@
             <w:noProof/>
             <w:webHidden/>
           </w:rPr>
-          <w:instrText xml:space="preserve"> PAGEREF _Toc512579532 \h </w:instrText>
+          <w:instrText xml:space="preserve"> PAGEREF _Toc513117685 \h </w:instrText>
         </w:r>
         <w:r>
           <w:rPr>
@@ -16398,7 +16499,7 @@
           <w:noProof/>
         </w:rPr>
       </w:pPr>
-      <w:hyperlink w:anchor="_Toc512579533" w:history="1">
+      <w:hyperlink w:anchor="_Toc513117686" w:history="1">
         <w:r>
           <w:rPr>
             <w:rStyle w:val="Hyperlink"/>
@@ -16426,7 +16527,7 @@
             <w:noProof/>
             <w:webHidden/>
           </w:rPr>
-          <w:instrText xml:space="preserve"> PAGEREF _Toc512579533 \h </w:instrText>
+          <w:instrText xml:space="preserve"> PAGEREF _Toc513117686 \h </w:instrText>
         </w:r>
         <w:r>
           <w:rPr>
@@ -16468,7 +16569,7 @@
           <w:noProof/>
         </w:rPr>
       </w:pPr>
-      <w:hyperlink w:anchor="_Toc512579534" w:history="1">
+      <w:hyperlink w:anchor="_Toc513117687" w:history="1">
         <w:r>
           <w:rPr>
             <w:rStyle w:val="Hyperlink"/>
@@ -16496,7 +16597,7 @@
             <w:noProof/>
             <w:webHidden/>
           </w:rPr>
-          <w:instrText xml:space="preserve"> PAGEREF _Toc512579534 \h </w:instrText>
+          <w:instrText xml:space="preserve"> PAGEREF _Toc513117687 \h </w:instrText>
         </w:r>
         <w:r>
           <w:rPr>
@@ -16538,7 +16639,7 @@
           <w:noProof/>
         </w:rPr>
       </w:pPr>
-      <w:hyperlink w:anchor="_Toc512579535" w:history="1">
+      <w:hyperlink w:anchor="_Toc513117688" w:history="1">
         <w:r>
           <w:rPr>
             <w:rStyle w:val="Hyperlink"/>
@@ -16566,7 +16667,7 @@
             <w:noProof/>
             <w:webHidden/>
           </w:rPr>
-          <w:instrText xml:space="preserve"> PAGEREF _Toc512579535 \h </w:instrText>
+          <w:instrText xml:space="preserve"> PAGEREF _Toc513117688 \h </w:instrText>
         </w:r>
         <w:r>
           <w:rPr>
@@ -16608,7 +16709,7 @@
           <w:noProof/>
         </w:rPr>
       </w:pPr>
-      <w:hyperlink w:anchor="_Toc512579536" w:history="1">
+      <w:hyperlink w:anchor="_Toc513117689" w:history="1">
         <w:r>
           <w:rPr>
             <w:rStyle w:val="Hyperlink"/>
@@ -16636,7 +16737,7 @@
             <w:noProof/>
             <w:webHidden/>
           </w:rPr>
-          <w:instrText xml:space="preserve"> PAGEREF _Toc512579536 \h </w:instrText>
+          <w:instrText xml:space="preserve"> PAGEREF _Toc513117689 \h </w:instrText>
         </w:r>
         <w:r>
           <w:rPr>
@@ -16678,7 +16779,7 @@
           <w:noProof/>
         </w:rPr>
       </w:pPr>
-      <w:hyperlink w:anchor="_Toc512579537" w:history="1">
+      <w:hyperlink w:anchor="_Toc513117690" w:history="1">
         <w:r>
           <w:rPr>
             <w:rStyle w:val="Hyperlink"/>
@@ -16706,7 +16807,7 @@
             <w:noProof/>
             <w:webHidden/>
           </w:rPr>
-          <w:instrText xml:space="preserve"> PAGEREF _Toc512579537 \h </w:instrText>
+          <w:instrText xml:space="preserve"> PAGEREF _Toc513117690 \h </w:instrText>
         </w:r>
         <w:r>
           <w:rPr>
@@ -16748,7 +16849,7 @@
           <w:noProof/>
         </w:rPr>
       </w:pPr>
-      <w:hyperlink w:anchor="_Toc512579538" w:history="1">
+      <w:hyperlink w:anchor="_Toc513117691" w:history="1">
         <w:r>
           <w:rPr>
             <w:rStyle w:val="Hyperlink"/>
@@ -16776,7 +16877,7 @@
             <w:noProof/>
             <w:webHidden/>
           </w:rPr>
-          <w:instrText xml:space="preserve"> PAGEREF _Toc512579538 \h </w:instrText>
+          <w:instrText xml:space="preserve"> PAGEREF _Toc513117691 \h </w:instrText>
         </w:r>
         <w:r>
           <w:rPr>
@@ -16818,7 +16919,7 @@
           <w:noProof/>
         </w:rPr>
       </w:pPr>
-      <w:hyperlink w:anchor="_Toc512579539" w:history="1">
+      <w:hyperlink w:anchor="_Toc513117692" w:history="1">
         <w:r>
           <w:rPr>
             <w:rStyle w:val="Hyperlink"/>
@@ -16846,7 +16947,7 @@
             <w:noProof/>
             <w:webHidden/>
           </w:rPr>
-          <w:instrText xml:space="preserve"> PAGEREF _Toc512579539 \h </w:instrText>
+          <w:instrText xml:space="preserve"> PAGEREF _Toc513117692 \h </w:instrText>
         </w:r>
         <w:r>
           <w:rPr>
@@ -16888,7 +16989,7 @@
           <w:noProof/>
         </w:rPr>
       </w:pPr>
-      <w:hyperlink w:anchor="_Toc512579540" w:history="1">
+      <w:hyperlink w:anchor="_Toc513117693" w:history="1">
         <w:r>
           <w:rPr>
             <w:rStyle w:val="Hyperlink"/>
@@ -16916,7 +17017,7 @@
             <w:noProof/>
             <w:webHidden/>
           </w:rPr>
-          <w:instrText xml:space="preserve"> PAGEREF _Toc512579540 \h </w:instrText>
+          <w:instrText xml:space="preserve"> PAGEREF _Toc513117693 \h </w:instrText>
         </w:r>
         <w:r>
           <w:rPr>
@@ -16958,7 +17059,7 @@
           <w:noProof/>
         </w:rPr>
       </w:pPr>
-      <w:hyperlink w:anchor="_Toc512579541" w:history="1">
+      <w:hyperlink w:anchor="_Toc513117694" w:history="1">
         <w:r>
           <w:rPr>
             <w:rStyle w:val="Hyperlink"/>
@@ -16986,7 +17087,7 @@
             <w:noProof/>
             <w:webHidden/>
           </w:rPr>
-          <w:instrText xml:space="preserve"> PAGEREF _Toc512579541 \h </w:instrText>
+          <w:instrText xml:space="preserve"> PAGEREF _Toc513117694 \h </w:instrText>
         </w:r>
         <w:r>
           <w:rPr>
@@ -17165,7 +17266,7 @@
               <w:color w:val="000080"/>
               <w:sz w:val="16"/>
             </w:rPr>
-            <w:t>28</w:t>
+            <w:t>23</w:t>
           </w:r>
           <w:r>
             <w:rPr>
@@ -23286,7 +23387,7 @@
 </file>
 
 <file path=customXml/itemProps1.xml><?xml version="1.0" encoding="utf-8"?>
-<ds:datastoreItem xmlns:ds="http://schemas.openxmlformats.org/officeDocument/2006/customXml" ds:itemID="{12E49AA8-9A62-4D6A-8C1F-AEB8BE23D8C5}">
+<ds:datastoreItem xmlns:ds="http://schemas.openxmlformats.org/officeDocument/2006/customXml" ds:itemID="{DA18CC41-68C9-4EE6-BCD0-382BD51DE44D}">
   <ds:schemaRefs>
     <ds:schemaRef ds:uri="http://schemas.openxmlformats.org/officeDocument/2006/bibliography"/>
   </ds:schemaRefs>

</xml_diff>

<commit_message>
Update minor defects in documents.
</commit_message>
<xml_diff>
--- a/Mozo-Smart contracts.docx
+++ b/Mozo-Smart contracts.docx
@@ -164,7 +164,13 @@
         <w:rPr>
           <w:sz w:val="36"/>
         </w:rPr>
-        <w:t>Revision: &lt;0.1</w:t>
+        <w:t>Revision: &lt;</w:t>
+      </w:r>
+      <w:r>
+        <w:rPr>
+          <w:sz w:val="36"/>
+        </w:rPr>
+        <w:t>1.0</w:t>
       </w:r>
       <w:r>
         <w:rPr>
@@ -948,7 +954,7 @@
           <w:r>
             <w:fldChar w:fldCharType="separate"/>
           </w:r>
-          <w:hyperlink w:anchor="_Toc513117629" w:history="1">
+          <w:hyperlink w:anchor="_Toc513359690" w:history="1">
             <w:r>
               <w:rPr>
                 <w:rStyle w:val="Hyperlink"/>
@@ -975,7 +981,7 @@
                 <w:noProof/>
                 <w:webHidden/>
               </w:rPr>
-              <w:instrText xml:space="preserve"> PAGEREF _Toc513117629 \h </w:instrText>
+              <w:instrText xml:space="preserve"> PAGEREF _Toc513359690 \h </w:instrText>
             </w:r>
             <w:r>
               <w:rPr>
@@ -1017,7 +1023,7 @@
               <w:noProof/>
             </w:rPr>
           </w:pPr>
-          <w:hyperlink w:anchor="_Toc513117630" w:history="1">
+          <w:hyperlink w:anchor="_Toc513359691" w:history="1">
             <w:r>
               <w:rPr>
                 <w:rStyle w:val="Hyperlink"/>
@@ -1044,7 +1050,7 @@
                 <w:noProof/>
                 <w:webHidden/>
               </w:rPr>
-              <w:instrText xml:space="preserve"> PAGEREF _Toc513117630 \h </w:instrText>
+              <w:instrText xml:space="preserve"> PAGEREF _Toc513359691 \h </w:instrText>
             </w:r>
             <w:r>
               <w:rPr>
@@ -1086,7 +1092,7 @@
               <w:noProof/>
             </w:rPr>
           </w:pPr>
-          <w:hyperlink w:anchor="_Toc513117631" w:history="1">
+          <w:hyperlink w:anchor="_Toc513359692" w:history="1">
             <w:r>
               <w:rPr>
                 <w:rStyle w:val="Hyperlink"/>
@@ -1113,7 +1119,7 @@
                 <w:noProof/>
                 <w:webHidden/>
               </w:rPr>
-              <w:instrText xml:space="preserve"> PAGEREF _Toc513117631 \h </w:instrText>
+              <w:instrText xml:space="preserve"> PAGEREF _Toc513359692 \h </w:instrText>
             </w:r>
             <w:r>
               <w:rPr>
@@ -1155,7 +1161,7 @@
               <w:noProof/>
             </w:rPr>
           </w:pPr>
-          <w:hyperlink w:anchor="_Toc513117632" w:history="1">
+          <w:hyperlink w:anchor="_Toc513359693" w:history="1">
             <w:r>
               <w:rPr>
                 <w:rStyle w:val="Hyperlink"/>
@@ -1182,7 +1188,7 @@
                 <w:noProof/>
                 <w:webHidden/>
               </w:rPr>
-              <w:instrText xml:space="preserve"> PAGEREF _Toc513117632 \h </w:instrText>
+              <w:instrText xml:space="preserve"> PAGEREF _Toc513359693 \h </w:instrText>
             </w:r>
             <w:r>
               <w:rPr>
@@ -1224,7 +1230,7 @@
               <w:noProof/>
             </w:rPr>
           </w:pPr>
-          <w:hyperlink w:anchor="_Toc513117633" w:history="1">
+          <w:hyperlink w:anchor="_Toc513359694" w:history="1">
             <w:r>
               <w:rPr>
                 <w:rStyle w:val="Hyperlink"/>
@@ -1251,7 +1257,7 @@
                 <w:noProof/>
                 <w:webHidden/>
               </w:rPr>
-              <w:instrText xml:space="preserve"> PAGEREF _Toc513117633 \h </w:instrText>
+              <w:instrText xml:space="preserve"> PAGEREF _Toc513359694 \h </w:instrText>
             </w:r>
             <w:r>
               <w:rPr>
@@ -1293,7 +1299,7 @@
               <w:noProof/>
             </w:rPr>
           </w:pPr>
-          <w:hyperlink w:anchor="_Toc513117634" w:history="1">
+          <w:hyperlink w:anchor="_Toc513359695" w:history="1">
             <w:r>
               <w:rPr>
                 <w:rStyle w:val="Hyperlink"/>
@@ -1320,7 +1326,7 @@
                 <w:noProof/>
                 <w:webHidden/>
               </w:rPr>
-              <w:instrText xml:space="preserve"> PAGEREF _Toc513117634 \h </w:instrText>
+              <w:instrText xml:space="preserve"> PAGEREF _Toc513359695 \h </w:instrText>
             </w:r>
             <w:r>
               <w:rPr>
@@ -1362,7 +1368,7 @@
               <w:noProof/>
             </w:rPr>
           </w:pPr>
-          <w:hyperlink w:anchor="_Toc513117635" w:history="1">
+          <w:hyperlink w:anchor="_Toc513359696" w:history="1">
             <w:r>
               <w:rPr>
                 <w:rStyle w:val="Hyperlink"/>
@@ -1389,7 +1395,7 @@
                 <w:noProof/>
                 <w:webHidden/>
               </w:rPr>
-              <w:instrText xml:space="preserve"> PAGEREF _Toc513117635 \h </w:instrText>
+              <w:instrText xml:space="preserve"> PAGEREF _Toc513359696 \h </w:instrText>
             </w:r>
             <w:r>
               <w:rPr>
@@ -1431,7 +1437,7 @@
               <w:noProof/>
             </w:rPr>
           </w:pPr>
-          <w:hyperlink w:anchor="_Toc513117636" w:history="1">
+          <w:hyperlink w:anchor="_Toc513359697" w:history="1">
             <w:r>
               <w:rPr>
                 <w:rStyle w:val="Hyperlink"/>
@@ -1458,7 +1464,7 @@
                 <w:noProof/>
                 <w:webHidden/>
               </w:rPr>
-              <w:instrText xml:space="preserve"> PAGEREF _Toc513117636 \h </w:instrText>
+              <w:instrText xml:space="preserve"> PAGEREF _Toc513359697 \h </w:instrText>
             </w:r>
             <w:r>
               <w:rPr>
@@ -1500,7 +1506,7 @@
               <w:noProof/>
             </w:rPr>
           </w:pPr>
-          <w:hyperlink w:anchor="_Toc513117637" w:history="1">
+          <w:hyperlink w:anchor="_Toc513359698" w:history="1">
             <w:r>
               <w:rPr>
                 <w:rStyle w:val="Hyperlink"/>
@@ -1527,7 +1533,7 @@
                 <w:noProof/>
                 <w:webHidden/>
               </w:rPr>
-              <w:instrText xml:space="preserve"> PAGEREF _Toc513117637 \h </w:instrText>
+              <w:instrText xml:space="preserve"> PAGEREF _Toc513359698 \h </w:instrText>
             </w:r>
             <w:r>
               <w:rPr>
@@ -1569,7 +1575,7 @@
               <w:noProof/>
             </w:rPr>
           </w:pPr>
-          <w:hyperlink w:anchor="_Toc513117638" w:history="1">
+          <w:hyperlink w:anchor="_Toc513359699" w:history="1">
             <w:r>
               <w:rPr>
                 <w:rStyle w:val="Hyperlink"/>
@@ -1596,7 +1602,7 @@
                 <w:noProof/>
                 <w:webHidden/>
               </w:rPr>
-              <w:instrText xml:space="preserve"> PAGEREF _Toc513117638 \h </w:instrText>
+              <w:instrText xml:space="preserve"> PAGEREF _Toc513359699 \h </w:instrText>
             </w:r>
             <w:r>
               <w:rPr>
@@ -1638,7 +1644,7 @@
               <w:noProof/>
             </w:rPr>
           </w:pPr>
-          <w:hyperlink w:anchor="_Toc513117639" w:history="1">
+          <w:hyperlink w:anchor="_Toc513359700" w:history="1">
             <w:r>
               <w:rPr>
                 <w:rStyle w:val="Hyperlink"/>
@@ -1665,7 +1671,7 @@
                 <w:noProof/>
                 <w:webHidden/>
               </w:rPr>
-              <w:instrText xml:space="preserve"> PAGEREF _Toc513117639 \h </w:instrText>
+              <w:instrText xml:space="preserve"> PAGEREF _Toc513359700 \h </w:instrText>
             </w:r>
             <w:r>
               <w:rPr>
@@ -1707,7 +1713,7 @@
               <w:noProof/>
             </w:rPr>
           </w:pPr>
-          <w:hyperlink w:anchor="_Toc513117640" w:history="1">
+          <w:hyperlink w:anchor="_Toc513359701" w:history="1">
             <w:r>
               <w:rPr>
                 <w:rStyle w:val="Hyperlink"/>
@@ -1734,7 +1740,7 @@
                 <w:noProof/>
                 <w:webHidden/>
               </w:rPr>
-              <w:instrText xml:space="preserve"> PAGEREF _Toc513117640 \h </w:instrText>
+              <w:instrText xml:space="preserve"> PAGEREF _Toc513359701 \h </w:instrText>
             </w:r>
             <w:r>
               <w:rPr>
@@ -1776,7 +1782,7 @@
               <w:noProof/>
             </w:rPr>
           </w:pPr>
-          <w:hyperlink w:anchor="_Toc513117641" w:history="1">
+          <w:hyperlink w:anchor="_Toc513359702" w:history="1">
             <w:r>
               <w:rPr>
                 <w:rStyle w:val="Hyperlink"/>
@@ -1803,7 +1809,7 @@
                 <w:noProof/>
                 <w:webHidden/>
               </w:rPr>
-              <w:instrText xml:space="preserve"> PAGEREF _Toc513117641 \h </w:instrText>
+              <w:instrText xml:space="preserve"> PAGEREF _Toc513359702 \h </w:instrText>
             </w:r>
             <w:r>
               <w:rPr>
@@ -1845,7 +1851,7 @@
               <w:noProof/>
             </w:rPr>
           </w:pPr>
-          <w:hyperlink w:anchor="_Toc513117642" w:history="1">
+          <w:hyperlink w:anchor="_Toc513359703" w:history="1">
             <w:r>
               <w:rPr>
                 <w:rStyle w:val="Hyperlink"/>
@@ -1872,7 +1878,7 @@
                 <w:noProof/>
                 <w:webHidden/>
               </w:rPr>
-              <w:instrText xml:space="preserve"> PAGEREF _Toc513117642 \h </w:instrText>
+              <w:instrText xml:space="preserve"> PAGEREF _Toc513359703 \h </w:instrText>
             </w:r>
             <w:r>
               <w:rPr>
@@ -1914,7 +1920,7 @@
               <w:noProof/>
             </w:rPr>
           </w:pPr>
-          <w:hyperlink w:anchor="_Toc513117643" w:history="1">
+          <w:hyperlink w:anchor="_Toc513359704" w:history="1">
             <w:r>
               <w:rPr>
                 <w:rStyle w:val="Hyperlink"/>
@@ -1941,7 +1947,7 @@
                 <w:noProof/>
                 <w:webHidden/>
               </w:rPr>
-              <w:instrText xml:space="preserve"> PAGEREF _Toc513117643 \h </w:instrText>
+              <w:instrText xml:space="preserve"> PAGEREF _Toc513359704 \h </w:instrText>
             </w:r>
             <w:r>
               <w:rPr>
@@ -1983,7 +1989,7 @@
               <w:noProof/>
             </w:rPr>
           </w:pPr>
-          <w:hyperlink w:anchor="_Toc513117644" w:history="1">
+          <w:hyperlink w:anchor="_Toc513359705" w:history="1">
             <w:r>
               <w:rPr>
                 <w:rStyle w:val="Hyperlink"/>
@@ -2010,7 +2016,7 @@
                 <w:noProof/>
                 <w:webHidden/>
               </w:rPr>
-              <w:instrText xml:space="preserve"> PAGEREF _Toc513117644 \h </w:instrText>
+              <w:instrText xml:space="preserve"> PAGEREF _Toc513359705 \h </w:instrText>
             </w:r>
             <w:r>
               <w:rPr>
@@ -2052,7 +2058,7 @@
               <w:noProof/>
             </w:rPr>
           </w:pPr>
-          <w:hyperlink w:anchor="_Toc513117645" w:history="1">
+          <w:hyperlink w:anchor="_Toc513359706" w:history="1">
             <w:r>
               <w:rPr>
                 <w:rStyle w:val="Hyperlink"/>
@@ -2079,7 +2085,7 @@
                 <w:noProof/>
                 <w:webHidden/>
               </w:rPr>
-              <w:instrText xml:space="preserve"> PAGEREF _Toc513117645 \h </w:instrText>
+              <w:instrText xml:space="preserve"> PAGEREF _Toc513359706 \h </w:instrText>
             </w:r>
             <w:r>
               <w:rPr>
@@ -2121,7 +2127,7 @@
               <w:noProof/>
             </w:rPr>
           </w:pPr>
-          <w:hyperlink w:anchor="_Toc513117646" w:history="1">
+          <w:hyperlink w:anchor="_Toc513359707" w:history="1">
             <w:r>
               <w:rPr>
                 <w:rStyle w:val="Hyperlink"/>
@@ -2148,7 +2154,7 @@
                 <w:noProof/>
                 <w:webHidden/>
               </w:rPr>
-              <w:instrText xml:space="preserve"> PAGEREF _Toc513117646 \h </w:instrText>
+              <w:instrText xml:space="preserve"> PAGEREF _Toc513359707 \h </w:instrText>
             </w:r>
             <w:r>
               <w:rPr>
@@ -2190,7 +2196,7 @@
               <w:noProof/>
             </w:rPr>
           </w:pPr>
-          <w:hyperlink w:anchor="_Toc513117647" w:history="1">
+          <w:hyperlink w:anchor="_Toc513359708" w:history="1">
             <w:r>
               <w:rPr>
                 <w:rStyle w:val="Hyperlink"/>
@@ -2217,7 +2223,7 @@
                 <w:noProof/>
                 <w:webHidden/>
               </w:rPr>
-              <w:instrText xml:space="preserve"> PAGEREF _Toc513117647 \h </w:instrText>
+              <w:instrText xml:space="preserve"> PAGEREF _Toc513359708 \h </w:instrText>
             </w:r>
             <w:r>
               <w:rPr>
@@ -2259,7 +2265,7 @@
               <w:noProof/>
             </w:rPr>
           </w:pPr>
-          <w:hyperlink w:anchor="_Toc513117648" w:history="1">
+          <w:hyperlink w:anchor="_Toc513359709" w:history="1">
             <w:r>
               <w:rPr>
                 <w:rStyle w:val="Hyperlink"/>
@@ -2287,7 +2293,7 @@
                 <w:noProof/>
                 <w:webHidden/>
               </w:rPr>
-              <w:instrText xml:space="preserve"> PAGEREF _Toc513117648 \h </w:instrText>
+              <w:instrText xml:space="preserve"> PAGEREF _Toc513359709 \h </w:instrText>
             </w:r>
             <w:r>
               <w:rPr>
@@ -2329,7 +2335,7 @@
               <w:noProof/>
             </w:rPr>
           </w:pPr>
-          <w:hyperlink w:anchor="_Toc513117649" w:history="1">
+          <w:hyperlink w:anchor="_Toc513359710" w:history="1">
             <w:r>
               <w:rPr>
                 <w:rStyle w:val="Hyperlink"/>
@@ -2356,7 +2362,7 @@
                 <w:noProof/>
                 <w:webHidden/>
               </w:rPr>
-              <w:instrText xml:space="preserve"> PAGEREF _Toc513117649 \h </w:instrText>
+              <w:instrText xml:space="preserve"> PAGEREF _Toc513359710 \h </w:instrText>
             </w:r>
             <w:r>
               <w:rPr>
@@ -2398,7 +2404,7 @@
               <w:noProof/>
             </w:rPr>
           </w:pPr>
-          <w:hyperlink w:anchor="_Toc513117650" w:history="1">
+          <w:hyperlink w:anchor="_Toc513359711" w:history="1">
             <w:r>
               <w:rPr>
                 <w:rStyle w:val="Hyperlink"/>
@@ -2425,7 +2431,7 @@
                 <w:noProof/>
                 <w:webHidden/>
               </w:rPr>
-              <w:instrText xml:space="preserve"> PAGEREF _Toc513117650 \h </w:instrText>
+              <w:instrText xml:space="preserve"> PAGEREF _Toc513359711 \h </w:instrText>
             </w:r>
             <w:r>
               <w:rPr>
@@ -2467,7 +2473,7 @@
               <w:noProof/>
             </w:rPr>
           </w:pPr>
-          <w:hyperlink w:anchor="_Toc513117651" w:history="1">
+          <w:hyperlink w:anchor="_Toc513359712" w:history="1">
             <w:r>
               <w:rPr>
                 <w:rStyle w:val="Hyperlink"/>
@@ -2494,7 +2500,7 @@
                 <w:noProof/>
                 <w:webHidden/>
               </w:rPr>
-              <w:instrText xml:space="preserve"> PAGEREF _Toc513117651 \h </w:instrText>
+              <w:instrText xml:space="preserve"> PAGEREF _Toc513359712 \h </w:instrText>
             </w:r>
             <w:r>
               <w:rPr>
@@ -2536,7 +2542,7 @@
               <w:noProof/>
             </w:rPr>
           </w:pPr>
-          <w:hyperlink w:anchor="_Toc513117652" w:history="1">
+          <w:hyperlink w:anchor="_Toc513359713" w:history="1">
             <w:r>
               <w:rPr>
                 <w:rStyle w:val="Hyperlink"/>
@@ -2563,7 +2569,7 @@
                 <w:noProof/>
                 <w:webHidden/>
               </w:rPr>
-              <w:instrText xml:space="preserve"> PAGEREF _Toc513117652 \h </w:instrText>
+              <w:instrText xml:space="preserve"> PAGEREF _Toc513359713 \h </w:instrText>
             </w:r>
             <w:r>
               <w:rPr>
@@ -2605,7 +2611,7 @@
               <w:noProof/>
             </w:rPr>
           </w:pPr>
-          <w:hyperlink w:anchor="_Toc513117653" w:history="1">
+          <w:hyperlink w:anchor="_Toc513359714" w:history="1">
             <w:r>
               <w:rPr>
                 <w:rStyle w:val="Hyperlink"/>
@@ -2632,7 +2638,7 @@
                 <w:noProof/>
                 <w:webHidden/>
               </w:rPr>
-              <w:instrText xml:space="preserve"> PAGEREF _Toc513117653 \h </w:instrText>
+              <w:instrText xml:space="preserve"> PAGEREF _Toc513359714 \h </w:instrText>
             </w:r>
             <w:r>
               <w:rPr>
@@ -2674,7 +2680,7 @@
               <w:noProof/>
             </w:rPr>
           </w:pPr>
-          <w:hyperlink w:anchor="_Toc513117654" w:history="1">
+          <w:hyperlink w:anchor="_Toc513359715" w:history="1">
             <w:r>
               <w:rPr>
                 <w:rStyle w:val="Hyperlink"/>
@@ -2701,7 +2707,7 @@
                 <w:noProof/>
                 <w:webHidden/>
               </w:rPr>
-              <w:instrText xml:space="preserve"> PAGEREF _Toc513117654 \h </w:instrText>
+              <w:instrText xml:space="preserve"> PAGEREF _Toc513359715 \h </w:instrText>
             </w:r>
             <w:r>
               <w:rPr>
@@ -2743,7 +2749,7 @@
               <w:noProof/>
             </w:rPr>
           </w:pPr>
-          <w:hyperlink w:anchor="_Toc513117655" w:history="1">
+          <w:hyperlink w:anchor="_Toc513359716" w:history="1">
             <w:r>
               <w:rPr>
                 <w:rStyle w:val="Hyperlink"/>
@@ -2770,7 +2776,7 @@
                 <w:noProof/>
                 <w:webHidden/>
               </w:rPr>
-              <w:instrText xml:space="preserve"> PAGEREF _Toc513117655 \h </w:instrText>
+              <w:instrText xml:space="preserve"> PAGEREF _Toc513359716 \h </w:instrText>
             </w:r>
             <w:r>
               <w:rPr>
@@ -2812,7 +2818,7 @@
               <w:noProof/>
             </w:rPr>
           </w:pPr>
-          <w:hyperlink w:anchor="_Toc513117656" w:history="1">
+          <w:hyperlink w:anchor="_Toc513359717" w:history="1">
             <w:r>
               <w:rPr>
                 <w:rStyle w:val="Hyperlink"/>
@@ -2839,7 +2845,7 @@
                 <w:noProof/>
                 <w:webHidden/>
               </w:rPr>
-              <w:instrText xml:space="preserve"> PAGEREF _Toc513117656 \h </w:instrText>
+              <w:instrText xml:space="preserve"> PAGEREF _Toc513359717 \h </w:instrText>
             </w:r>
             <w:r>
               <w:rPr>
@@ -2881,7 +2887,7 @@
               <w:noProof/>
             </w:rPr>
           </w:pPr>
-          <w:hyperlink w:anchor="_Toc513117657" w:history="1">
+          <w:hyperlink w:anchor="_Toc513359718" w:history="1">
             <w:r>
               <w:rPr>
                 <w:rStyle w:val="Hyperlink"/>
@@ -2908,7 +2914,7 @@
                 <w:noProof/>
                 <w:webHidden/>
               </w:rPr>
-              <w:instrText xml:space="preserve"> PAGEREF _Toc513117657 \h </w:instrText>
+              <w:instrText xml:space="preserve"> PAGEREF _Toc513359718 \h </w:instrText>
             </w:r>
             <w:r>
               <w:rPr>
@@ -2950,7 +2956,7 @@
               <w:noProof/>
             </w:rPr>
           </w:pPr>
-          <w:hyperlink w:anchor="_Toc513117658" w:history="1">
+          <w:hyperlink w:anchor="_Toc513359719" w:history="1">
             <w:r>
               <w:rPr>
                 <w:rStyle w:val="Hyperlink"/>
@@ -2977,7 +2983,7 @@
                 <w:noProof/>
                 <w:webHidden/>
               </w:rPr>
-              <w:instrText xml:space="preserve"> PAGEREF _Toc513117658 \h </w:instrText>
+              <w:instrText xml:space="preserve"> PAGEREF _Toc513359719 \h </w:instrText>
             </w:r>
             <w:r>
               <w:rPr>
@@ -3019,7 +3025,7 @@
               <w:noProof/>
             </w:rPr>
           </w:pPr>
-          <w:hyperlink w:anchor="_Toc513117659" w:history="1">
+          <w:hyperlink w:anchor="_Toc513359720" w:history="1">
             <w:r>
               <w:rPr>
                 <w:rStyle w:val="Hyperlink"/>
@@ -3046,7 +3052,7 @@
                 <w:noProof/>
                 <w:webHidden/>
               </w:rPr>
-              <w:instrText xml:space="preserve"> PAGEREF _Toc513117659 \h </w:instrText>
+              <w:instrText xml:space="preserve"> PAGEREF _Toc513359720 \h </w:instrText>
             </w:r>
             <w:r>
               <w:rPr>
@@ -3088,7 +3094,7 @@
               <w:noProof/>
             </w:rPr>
           </w:pPr>
-          <w:hyperlink w:anchor="_Toc513117660" w:history="1">
+          <w:hyperlink w:anchor="_Toc513359721" w:history="1">
             <w:r>
               <w:rPr>
                 <w:rStyle w:val="Hyperlink"/>
@@ -3115,7 +3121,7 @@
                 <w:noProof/>
                 <w:webHidden/>
               </w:rPr>
-              <w:instrText xml:space="preserve"> PAGEREF _Toc513117660 \h </w:instrText>
+              <w:instrText xml:space="preserve"> PAGEREF _Toc513359721 \h </w:instrText>
             </w:r>
             <w:r>
               <w:rPr>
@@ -3157,7 +3163,7 @@
               <w:noProof/>
             </w:rPr>
           </w:pPr>
-          <w:hyperlink w:anchor="_Toc513117661" w:history="1">
+          <w:hyperlink w:anchor="_Toc513359722" w:history="1">
             <w:r>
               <w:rPr>
                 <w:rStyle w:val="Hyperlink"/>
@@ -3184,7 +3190,7 @@
                 <w:noProof/>
                 <w:webHidden/>
               </w:rPr>
-              <w:instrText xml:space="preserve"> PAGEREF _Toc513117661 \h </w:instrText>
+              <w:instrText xml:space="preserve"> PAGEREF _Toc513359722 \h </w:instrText>
             </w:r>
             <w:r>
               <w:rPr>
@@ -3226,7 +3232,7 @@
               <w:noProof/>
             </w:rPr>
           </w:pPr>
-          <w:hyperlink w:anchor="_Toc513117662" w:history="1">
+          <w:hyperlink w:anchor="_Toc513359723" w:history="1">
             <w:r>
               <w:rPr>
                 <w:rStyle w:val="Hyperlink"/>
@@ -3253,7 +3259,7 @@
                 <w:noProof/>
                 <w:webHidden/>
               </w:rPr>
-              <w:instrText xml:space="preserve"> PAGEREF _Toc513117662 \h </w:instrText>
+              <w:instrText xml:space="preserve"> PAGEREF _Toc513359723 \h </w:instrText>
             </w:r>
             <w:r>
               <w:rPr>
@@ -3295,7 +3301,7 @@
               <w:noProof/>
             </w:rPr>
           </w:pPr>
-          <w:hyperlink w:anchor="_Toc513117663" w:history="1">
+          <w:hyperlink w:anchor="_Toc513359724" w:history="1">
             <w:r>
               <w:rPr>
                 <w:rStyle w:val="Hyperlink"/>
@@ -3322,7 +3328,7 @@
                 <w:noProof/>
                 <w:webHidden/>
               </w:rPr>
-              <w:instrText xml:space="preserve"> PAGEREF _Toc513117663 \h </w:instrText>
+              <w:instrText xml:space="preserve"> PAGEREF _Toc513359724 \h </w:instrText>
             </w:r>
             <w:r>
               <w:rPr>
@@ -3364,7 +3370,7 @@
               <w:noProof/>
             </w:rPr>
           </w:pPr>
-          <w:hyperlink w:anchor="_Toc513117664" w:history="1">
+          <w:hyperlink w:anchor="_Toc513359725" w:history="1">
             <w:r>
               <w:rPr>
                 <w:rStyle w:val="Hyperlink"/>
@@ -3391,7 +3397,7 @@
                 <w:noProof/>
                 <w:webHidden/>
               </w:rPr>
-              <w:instrText xml:space="preserve"> PAGEREF _Toc513117664 \h </w:instrText>
+              <w:instrText xml:space="preserve"> PAGEREF _Toc513359725 \h </w:instrText>
             </w:r>
             <w:r>
               <w:rPr>
@@ -3433,7 +3439,7 @@
               <w:noProof/>
             </w:rPr>
           </w:pPr>
-          <w:hyperlink w:anchor="_Toc513117665" w:history="1">
+          <w:hyperlink w:anchor="_Toc513359726" w:history="1">
             <w:r>
               <w:rPr>
                 <w:rStyle w:val="Hyperlink"/>
@@ -3460,7 +3466,7 @@
                 <w:noProof/>
                 <w:webHidden/>
               </w:rPr>
-              <w:instrText xml:space="preserve"> PAGEREF _Toc513117665 \h </w:instrText>
+              <w:instrText xml:space="preserve"> PAGEREF _Toc513359726 \h </w:instrText>
             </w:r>
             <w:r>
               <w:rPr>
@@ -3502,7 +3508,7 @@
               <w:noProof/>
             </w:rPr>
           </w:pPr>
-          <w:hyperlink w:anchor="_Toc513117666" w:history="1">
+          <w:hyperlink w:anchor="_Toc513359727" w:history="1">
             <w:r>
               <w:rPr>
                 <w:rStyle w:val="Hyperlink"/>
@@ -3529,7 +3535,7 @@
                 <w:noProof/>
                 <w:webHidden/>
               </w:rPr>
-              <w:instrText xml:space="preserve"> PAGEREF _Toc513117666 \h </w:instrText>
+              <w:instrText xml:space="preserve"> PAGEREF _Toc513359727 \h </w:instrText>
             </w:r>
             <w:r>
               <w:rPr>
@@ -3571,7 +3577,7 @@
               <w:noProof/>
             </w:rPr>
           </w:pPr>
-          <w:hyperlink w:anchor="_Toc513117667" w:history="1">
+          <w:hyperlink w:anchor="_Toc513359728" w:history="1">
             <w:r>
               <w:rPr>
                 <w:rStyle w:val="Hyperlink"/>
@@ -3598,7 +3604,7 @@
                 <w:noProof/>
                 <w:webHidden/>
               </w:rPr>
-              <w:instrText xml:space="preserve"> PAGEREF _Toc513117667 \h </w:instrText>
+              <w:instrText xml:space="preserve"> PAGEREF _Toc513359728 \h </w:instrText>
             </w:r>
             <w:r>
               <w:rPr>
@@ -3640,7 +3646,7 @@
               <w:noProof/>
             </w:rPr>
           </w:pPr>
-          <w:hyperlink w:anchor="_Toc513117668" w:history="1">
+          <w:hyperlink w:anchor="_Toc513359729" w:history="1">
             <w:r>
               <w:rPr>
                 <w:rStyle w:val="Hyperlink"/>
@@ -3667,7 +3673,7 @@
                 <w:noProof/>
                 <w:webHidden/>
               </w:rPr>
-              <w:instrText xml:space="preserve"> PAGEREF _Toc513117668 \h </w:instrText>
+              <w:instrText xml:space="preserve"> PAGEREF _Toc513359729 \h </w:instrText>
             </w:r>
             <w:r>
               <w:rPr>
@@ -3709,7 +3715,7 @@
               <w:noProof/>
             </w:rPr>
           </w:pPr>
-          <w:hyperlink w:anchor="_Toc513117669" w:history="1">
+          <w:hyperlink w:anchor="_Toc513359730" w:history="1">
             <w:r>
               <w:rPr>
                 <w:rStyle w:val="Hyperlink"/>
@@ -3736,7 +3742,7 @@
                 <w:noProof/>
                 <w:webHidden/>
               </w:rPr>
-              <w:instrText xml:space="preserve"> PAGEREF _Toc513117669 \h </w:instrText>
+              <w:instrText xml:space="preserve"> PAGEREF _Toc513359730 \h </w:instrText>
             </w:r>
             <w:r>
               <w:rPr>
@@ -3778,7 +3784,7 @@
               <w:noProof/>
             </w:rPr>
           </w:pPr>
-          <w:hyperlink w:anchor="_Toc513117670" w:history="1">
+          <w:hyperlink w:anchor="_Toc513359731" w:history="1">
             <w:r>
               <w:rPr>
                 <w:rStyle w:val="Hyperlink"/>
@@ -3805,7 +3811,7 @@
                 <w:noProof/>
                 <w:webHidden/>
               </w:rPr>
-              <w:instrText xml:space="preserve"> PAGEREF _Toc513117670 \h </w:instrText>
+              <w:instrText xml:space="preserve"> PAGEREF _Toc513359731 \h </w:instrText>
             </w:r>
             <w:r>
               <w:rPr>
@@ -3847,7 +3853,7 @@
               <w:noProof/>
             </w:rPr>
           </w:pPr>
-          <w:hyperlink w:anchor="_Toc513117671" w:history="1">
+          <w:hyperlink w:anchor="_Toc513359732" w:history="1">
             <w:r>
               <w:rPr>
                 <w:rStyle w:val="Hyperlink"/>
@@ -3874,7 +3880,7 @@
                 <w:noProof/>
                 <w:webHidden/>
               </w:rPr>
-              <w:instrText xml:space="preserve"> PAGEREF _Toc513117671 \h </w:instrText>
+              <w:instrText xml:space="preserve"> PAGEREF _Toc513359732 \h </w:instrText>
             </w:r>
             <w:r>
               <w:rPr>
@@ -3930,7 +3936,7 @@
         </w:rPr>
         <w:br w:type="page"/>
       </w:r>
-      <w:bookmarkStart w:id="0" w:name="_Toc513117629"/>
+      <w:bookmarkStart w:id="0" w:name="_Toc513359690"/>
       <w:r>
         <w:rPr>
           <w:noProof/>
@@ -3950,7 +3956,7 @@
           <w:noProof/>
         </w:rPr>
       </w:pPr>
-      <w:bookmarkStart w:id="1" w:name="_Toc513117672"/>
+      <w:bookmarkStart w:id="1" w:name="_Toc513359733"/>
       <w:r>
         <w:rPr>
           <w:rFonts w:cs="Arial"/>
@@ -4344,7 +4350,14 @@
                 <w:rFonts w:ascii="Arial" w:hAnsi="Arial" w:cs="Arial"/>
                 <w:noProof/>
               </w:rPr>
-              <w:t>homepage.mozocoin.io</w:t>
+              <w:t xml:space="preserve"> </w:t>
+            </w:r>
+            <w:r>
+              <w:rPr>
+                <w:rFonts w:ascii="Arial" w:hAnsi="Arial" w:cs="Arial"/>
+                <w:noProof/>
+              </w:rPr>
+              <w:t>mozocoin.io</w:t>
             </w:r>
           </w:p>
         </w:tc>
@@ -4368,7 +4381,7 @@
           <w:noProof/>
         </w:rPr>
       </w:pPr>
-      <w:bookmarkStart w:id="2" w:name="_Toc513117630"/>
+      <w:bookmarkStart w:id="2" w:name="_Toc513359691"/>
       <w:r>
         <w:rPr>
           <w:noProof/>
@@ -4384,7 +4397,7 @@
           <w:noProof/>
         </w:rPr>
       </w:pPr>
-      <w:bookmarkStart w:id="3" w:name="_Toc513117631"/>
+      <w:bookmarkStart w:id="3" w:name="_Toc513359692"/>
       <w:r>
         <w:rPr>
           <w:noProof/>
@@ -4431,15 +4444,15 @@
           <w:noProof/>
         </w:rPr>
       </w:pPr>
-      <w:bookmarkStart w:id="4" w:name="_Toc513117632"/>
-      <w:bookmarkStart w:id="5" w:name="_Toc475790009"/>
+      <w:bookmarkStart w:id="4" w:name="_Toc475790009"/>
+      <w:bookmarkStart w:id="5" w:name="_Toc513359693"/>
       <w:r>
         <w:rPr>
           <w:noProof/>
         </w:rPr>
         <w:t>Scopes</w:t>
       </w:r>
-      <w:bookmarkEnd w:id="4"/>
+      <w:bookmarkEnd w:id="5"/>
     </w:p>
     <w:p>
       <w:pPr>
@@ -4507,7 +4520,7 @@
           <w:noProof/>
         </w:rPr>
       </w:pPr>
-      <w:bookmarkStart w:id="6" w:name="_Toc513117633"/>
+      <w:bookmarkStart w:id="6" w:name="_Toc513359694"/>
       <w:r>
         <w:rPr>
           <w:noProof/>
@@ -4528,7 +4541,7 @@
       </w:pPr>
       <w:bookmarkStart w:id="7" w:name="_Toc476319126"/>
       <w:bookmarkStart w:id="8" w:name="_Toc498271326"/>
-      <w:bookmarkStart w:id="9" w:name="_Toc513117673"/>
+      <w:bookmarkStart w:id="9" w:name="_Toc513359734"/>
       <w:r>
         <w:rPr>
           <w:rFonts w:cs="Arial"/>
@@ -5536,8 +5549,8 @@
           <w:noProof/>
         </w:rPr>
       </w:pPr>
-      <w:bookmarkStart w:id="10" w:name="_Toc513117634"/>
-      <w:bookmarkEnd w:id="5"/>
+      <w:bookmarkStart w:id="10" w:name="_Toc513359695"/>
+      <w:bookmarkEnd w:id="4"/>
       <w:r>
         <w:rPr>
           <w:noProof/>
@@ -5561,7 +5574,7 @@
       <w:bookmarkStart w:id="13" w:name="_Toc475790025"/>
       <w:bookmarkStart w:id="14" w:name="_Toc476319127"/>
       <w:bookmarkStart w:id="15" w:name="_Toc498271327"/>
-      <w:bookmarkStart w:id="16" w:name="_Toc513117674"/>
+      <w:bookmarkStart w:id="16" w:name="_Toc513359735"/>
       <w:r>
         <w:rPr>
           <w:rFonts w:cs="Arial"/>
@@ -7409,7 +7422,7 @@
       <w:pPr>
         <w:pStyle w:val="Heading1"/>
       </w:pPr>
-      <w:bookmarkStart w:id="17" w:name="_Toc513117635"/>
+      <w:bookmarkStart w:id="17" w:name="_Toc513359696"/>
       <w:r>
         <w:lastRenderedPageBreak/>
         <w:t>Overview</w:t>
@@ -7501,7 +7514,7 @@
           <w:b/>
         </w:rPr>
       </w:pPr>
-      <w:bookmarkStart w:id="18" w:name="_Toc513117677"/>
+      <w:bookmarkStart w:id="18" w:name="_Toc513359738"/>
       <w:r>
         <w:rPr>
           <w:rFonts w:cs="Arial"/>
@@ -7620,7 +7633,7 @@
       <w:pPr>
         <w:pStyle w:val="Heading1"/>
       </w:pPr>
-      <w:bookmarkStart w:id="19" w:name="_Toc513117636"/>
+      <w:bookmarkStart w:id="19" w:name="_Toc513359697"/>
       <w:r>
         <w:lastRenderedPageBreak/>
         <w:t>Smart Contracts</w:t>
@@ -7631,7 +7644,7 @@
       <w:pPr>
         <w:pStyle w:val="Heading2"/>
       </w:pPr>
-      <w:bookmarkStart w:id="20" w:name="_Toc513117637"/>
+      <w:bookmarkStart w:id="20" w:name="_Toc513359698"/>
       <w:r>
         <w:t>Accounts</w:t>
       </w:r>
@@ -7641,7 +7654,7 @@
       <w:pPr>
         <w:pStyle w:val="Heading3"/>
       </w:pPr>
-      <w:bookmarkStart w:id="21" w:name="_Toc513117638"/>
+      <w:bookmarkStart w:id="21" w:name="_Toc513359699"/>
       <w:r>
         <w:t xml:space="preserve">Ethereum </w:t>
       </w:r>
@@ -7687,7 +7700,7 @@
           <w:noProof/>
         </w:rPr>
       </w:pPr>
-      <w:bookmarkStart w:id="22" w:name="_Toc513117675"/>
+      <w:bookmarkStart w:id="22" w:name="_Toc513359736"/>
       <w:r>
         <w:rPr>
           <w:rFonts w:cs="Arial"/>
@@ -9639,7 +9652,7 @@
       <w:pPr>
         <w:pStyle w:val="Heading3"/>
       </w:pPr>
-      <w:bookmarkStart w:id="23" w:name="_Toc513117639"/>
+      <w:bookmarkStart w:id="23" w:name="_Toc513359700"/>
       <w:r>
         <w:lastRenderedPageBreak/>
         <w:t>Ethereum accounts creating</w:t>
@@ -9713,7 +9726,7 @@
           <w:b/>
         </w:rPr>
       </w:pPr>
-      <w:bookmarkStart w:id="24" w:name="_Toc513117678"/>
+      <w:bookmarkStart w:id="24" w:name="_Toc513359739"/>
       <w:r>
         <w:rPr>
           <w:rFonts w:cs="Arial"/>
@@ -9799,7 +9812,7 @@
       <w:pPr>
         <w:pStyle w:val="Heading2"/>
       </w:pPr>
-      <w:bookmarkStart w:id="25" w:name="_Toc513117640"/>
+      <w:bookmarkStart w:id="25" w:name="_Toc513359701"/>
       <w:r>
         <w:t>Token distributions</w:t>
       </w:r>
@@ -9891,7 +9904,7 @@
       <w:pPr>
         <w:pStyle w:val="Heading3"/>
       </w:pPr>
-      <w:bookmarkStart w:id="26" w:name="_Toc513117641"/>
+      <w:bookmarkStart w:id="26" w:name="_Toc513359702"/>
       <w:r>
         <w:t>Mozo token smart contract</w:t>
       </w:r>
@@ -9922,7 +9935,7 @@
           <w:noProof/>
         </w:rPr>
       </w:pPr>
-      <w:bookmarkStart w:id="27" w:name="_Toc513117676"/>
+      <w:bookmarkStart w:id="27" w:name="_Toc513359737"/>
       <w:r>
         <w:rPr>
           <w:rFonts w:cs="Arial"/>
@@ -11267,7 +11280,7 @@
       <w:pPr>
         <w:pStyle w:val="Heading2"/>
       </w:pPr>
-      <w:bookmarkStart w:id="28" w:name="_Toc513117642"/>
+      <w:bookmarkStart w:id="28" w:name="_Toc513359703"/>
       <w:r>
         <w:t xml:space="preserve">Common </w:t>
       </w:r>
@@ -11280,7 +11293,7 @@
       <w:pPr>
         <w:pStyle w:val="Heading3"/>
       </w:pPr>
-      <w:bookmarkStart w:id="29" w:name="_Toc513117643"/>
+      <w:bookmarkStart w:id="29" w:name="_Toc513359704"/>
       <w:r>
         <w:t>ICO</w:t>
       </w:r>
@@ -11470,7 +11483,7 @@
       <w:pPr>
         <w:pStyle w:val="Heading3"/>
       </w:pPr>
-      <w:bookmarkStart w:id="30" w:name="_Toc513117644"/>
+      <w:bookmarkStart w:id="30" w:name="_Toc513359705"/>
       <w:r>
         <w:t>Presale</w:t>
       </w:r>
@@ -11609,7 +11622,7 @@
           <w:b/>
         </w:rPr>
       </w:pPr>
-      <w:bookmarkStart w:id="31" w:name="_Toc513117679"/>
+      <w:bookmarkStart w:id="31" w:name="_Toc513359740"/>
       <w:r>
         <w:rPr>
           <w:rFonts w:cs="Arial"/>
@@ -11666,7 +11679,7 @@
       <w:pPr>
         <w:pStyle w:val="Heading3"/>
       </w:pPr>
-      <w:bookmarkStart w:id="32" w:name="_Toc513117645"/>
+      <w:bookmarkStart w:id="32" w:name="_Toc513359706"/>
       <w:r>
         <w:t>Crowd Sale</w:t>
       </w:r>
@@ -11814,7 +11827,7 @@
           <w:b/>
         </w:rPr>
       </w:pPr>
-      <w:bookmarkStart w:id="33" w:name="_Toc513117680"/>
+      <w:bookmarkStart w:id="33" w:name="_Toc513359741"/>
       <w:r>
         <w:rPr>
           <w:rFonts w:cs="Arial"/>
@@ -11885,7 +11898,7 @@
       <w:pPr>
         <w:pStyle w:val="Heading3"/>
       </w:pPr>
-      <w:bookmarkStart w:id="34" w:name="_Toc513117646"/>
+      <w:bookmarkStart w:id="34" w:name="_Toc513359707"/>
       <w:r>
         <w:lastRenderedPageBreak/>
         <w:t>ICO Ending</w:t>
@@ -11956,7 +11969,7 @@
           <w:b/>
         </w:rPr>
       </w:pPr>
-      <w:bookmarkStart w:id="35" w:name="_Toc513117681"/>
+      <w:bookmarkStart w:id="35" w:name="_Toc513359742"/>
       <w:r>
         <w:rPr>
           <w:rFonts w:cs="Arial"/>
@@ -12013,7 +12026,7 @@
       <w:pPr>
         <w:pStyle w:val="Heading2"/>
       </w:pPr>
-      <w:bookmarkStart w:id="36" w:name="_Toc513117647"/>
+      <w:bookmarkStart w:id="36" w:name="_Toc513359708"/>
       <w:r>
         <w:t>Agency smart contract</w:t>
       </w:r>
@@ -12180,7 +12193,7 @@
           <w:b/>
         </w:rPr>
       </w:pPr>
-      <w:bookmarkStart w:id="37" w:name="_Toc513117682"/>
+      <w:bookmarkStart w:id="37" w:name="_Toc513359743"/>
       <w:r>
         <w:rPr>
           <w:rFonts w:cs="Arial"/>
@@ -12251,7 +12264,7 @@
           <w:szCs w:val="32"/>
         </w:rPr>
       </w:pPr>
-      <w:bookmarkStart w:id="38" w:name="_Toc513117648"/>
+      <w:bookmarkStart w:id="38" w:name="_Toc513359709"/>
       <w:r>
         <w:rPr>
           <w:kern w:val="1"/>
@@ -12289,7 +12302,7 @@
       <w:pPr>
         <w:pStyle w:val="Heading3"/>
       </w:pPr>
-      <w:bookmarkStart w:id="39" w:name="_Toc513117649"/>
+      <w:bookmarkStart w:id="39" w:name="_Toc513359710"/>
       <w:r>
         <w:t>Exchange platform</w:t>
       </w:r>
@@ -12326,7 +12339,7 @@
       <w:pPr>
         <w:pStyle w:val="Heading3"/>
       </w:pPr>
-      <w:bookmarkStart w:id="40" w:name="_Toc513117650"/>
+      <w:bookmarkStart w:id="40" w:name="_Toc513359711"/>
       <w:r>
         <w:t>Mozo token exchange between investor</w:t>
       </w:r>
@@ -12488,7 +12501,7 @@
       <w:pPr>
         <w:jc w:val="center"/>
       </w:pPr>
-      <w:bookmarkStart w:id="41" w:name="_Toc513117683"/>
+      <w:bookmarkStart w:id="41" w:name="_Toc513359744"/>
       <w:r>
         <w:rPr>
           <w:b/>
@@ -12542,7 +12555,7 @@
         <w:pStyle w:val="Heading2"/>
         <w:ind w:left="0"/>
       </w:pPr>
-      <w:bookmarkStart w:id="42" w:name="_Toc513117651"/>
+      <w:bookmarkStart w:id="42" w:name="_Toc513359712"/>
       <w:r>
         <w:t>Vested Token</w:t>
       </w:r>
@@ -12552,7 +12565,7 @@
       <w:pPr>
         <w:pStyle w:val="Heading3"/>
       </w:pPr>
-      <w:bookmarkStart w:id="43" w:name="_Toc513117652"/>
+      <w:bookmarkStart w:id="43" w:name="_Toc513359713"/>
       <w:r>
         <w:t>Individual Vested Token smart contract</w:t>
       </w:r>
@@ -12598,7 +12611,7 @@
       <w:pPr>
         <w:pStyle w:val="Heading3"/>
       </w:pPr>
-      <w:bookmarkStart w:id="44" w:name="_Toc513117653"/>
+      <w:bookmarkStart w:id="44" w:name="_Toc513359714"/>
       <w:r>
         <w:lastRenderedPageBreak/>
         <w:t>Process</w:t>
@@ -12669,7 +12682,7 @@
           <w:b/>
         </w:rPr>
       </w:pPr>
-      <w:bookmarkStart w:id="45" w:name="_Toc513117684"/>
+      <w:bookmarkStart w:id="45" w:name="_Toc513359745"/>
       <w:r>
         <w:rPr>
           <w:rFonts w:cs="Arial"/>
@@ -12727,7 +12740,7 @@
       <w:pPr>
         <w:pStyle w:val="Heading3"/>
       </w:pPr>
-      <w:bookmarkStart w:id="46" w:name="_Toc513117654"/>
+      <w:bookmarkStart w:id="46" w:name="_Toc513359715"/>
       <w:r>
         <w:t>Sample Vested Token smart contracts</w:t>
       </w:r>
@@ -12830,7 +12843,7 @@
           <w:b/>
         </w:rPr>
       </w:pPr>
-      <w:bookmarkStart w:id="47" w:name="_Toc513117685"/>
+      <w:bookmarkStart w:id="47" w:name="_Toc513359746"/>
       <w:r>
         <w:rPr>
           <w:rFonts w:cs="Arial"/>
@@ -12965,7 +12978,7 @@
           <w:b/>
         </w:rPr>
       </w:pPr>
-      <w:bookmarkStart w:id="48" w:name="_Toc513117686"/>
+      <w:bookmarkStart w:id="48" w:name="_Toc513359747"/>
       <w:r>
         <w:rPr>
           <w:rFonts w:cs="Arial"/>
@@ -13233,7 +13246,7 @@
           <w:rFonts w:ascii="Arial" w:hAnsi="Arial" w:cs="Arial"/>
         </w:rPr>
       </w:pPr>
-      <w:bookmarkStart w:id="49" w:name="_Toc513117687"/>
+      <w:bookmarkStart w:id="49" w:name="_Toc513359748"/>
       <w:r>
         <w:rPr>
           <w:rFonts w:ascii="Arial" w:hAnsi="Arial" w:cs="Arial"/>
@@ -13374,7 +13387,7 @@
           <w:rFonts w:ascii="Arial" w:hAnsi="Arial" w:cs="Arial"/>
         </w:rPr>
       </w:pPr>
-      <w:bookmarkStart w:id="50" w:name="_Toc513117688"/>
+      <w:bookmarkStart w:id="50" w:name="_Toc513359749"/>
       <w:r>
         <w:rPr>
           <w:rFonts w:ascii="Arial" w:hAnsi="Arial" w:cs="Arial"/>
@@ -13502,7 +13515,7 @@
           <w:b/>
         </w:rPr>
       </w:pPr>
-      <w:bookmarkStart w:id="51" w:name="_Toc513117689"/>
+      <w:bookmarkStart w:id="51" w:name="_Toc513359750"/>
       <w:r>
         <w:rPr>
           <w:rFonts w:cs="Arial"/>
@@ -13559,7 +13572,7 @@
       <w:pPr>
         <w:pStyle w:val="Heading1"/>
       </w:pPr>
-      <w:bookmarkStart w:id="52" w:name="_Toc513117655"/>
+      <w:bookmarkStart w:id="52" w:name="_Toc513359716"/>
       <w:r>
         <w:t xml:space="preserve">ICO requirements </w:t>
       </w:r>
@@ -13575,7 +13588,7 @@
       <w:pPr>
         <w:pStyle w:val="Heading2"/>
       </w:pPr>
-      <w:bookmarkStart w:id="53" w:name="_Toc513117656"/>
+      <w:bookmarkStart w:id="53" w:name="_Toc513359717"/>
       <w:r>
         <w:t>List of baseline smart contracts</w:t>
       </w:r>
@@ -13585,7 +13598,7 @@
       <w:pPr>
         <w:pStyle w:val="Heading3"/>
       </w:pPr>
-      <w:bookmarkStart w:id="54" w:name="_Toc513117657"/>
+      <w:bookmarkStart w:id="54" w:name="_Toc513359718"/>
       <w:r>
         <w:t>Mozo Tokens (ERC20)</w:t>
       </w:r>
@@ -13658,7 +13671,7 @@
       <w:pPr>
         <w:pStyle w:val="Heading3"/>
       </w:pPr>
-      <w:bookmarkStart w:id="55" w:name="_Toc513117658"/>
+      <w:bookmarkStart w:id="55" w:name="_Toc513359719"/>
       <w:r>
         <w:lastRenderedPageBreak/>
         <w:t>ICO (ERC20)</w:t>
@@ -13753,7 +13766,7 @@
       <w:pPr>
         <w:pStyle w:val="Heading3"/>
       </w:pPr>
-      <w:bookmarkStart w:id="56" w:name="_Toc513117659"/>
+      <w:bookmarkStart w:id="56" w:name="_Toc513359720"/>
       <w:r>
         <w:t>Timeline bonus smart contract</w:t>
       </w:r>
@@ -13941,7 +13954,7 @@
           <w:b/>
         </w:rPr>
       </w:pPr>
-      <w:bookmarkStart w:id="57" w:name="_Toc513117690"/>
+      <w:bookmarkStart w:id="57" w:name="_Toc513359751"/>
       <w:r>
         <w:rPr>
           <w:rFonts w:cs="Arial"/>
@@ -14012,7 +14025,7 @@
       <w:pPr>
         <w:pStyle w:val="Heading3"/>
       </w:pPr>
-      <w:bookmarkStart w:id="58" w:name="_Toc513117660"/>
+      <w:bookmarkStart w:id="58" w:name="_Toc513359721"/>
       <w:r>
         <w:lastRenderedPageBreak/>
         <w:t xml:space="preserve">Investment discount </w:t>
@@ -14155,7 +14168,7 @@
       <w:pPr>
         <w:pStyle w:val="Heading3"/>
       </w:pPr>
-      <w:bookmarkStart w:id="59" w:name="_Toc513117661"/>
+      <w:bookmarkStart w:id="59" w:name="_Toc513359722"/>
       <w:r>
         <w:t>Presale agency smart contract</w:t>
       </w:r>
@@ -14233,7 +14246,7 @@
           <w:b/>
         </w:rPr>
       </w:pPr>
-      <w:bookmarkStart w:id="60" w:name="_Toc513117691"/>
+      <w:bookmarkStart w:id="60" w:name="_Toc513359752"/>
       <w:r>
         <w:rPr>
           <w:rFonts w:cs="Arial"/>
@@ -14290,7 +14303,7 @@
       <w:pPr>
         <w:pStyle w:val="Heading3"/>
       </w:pPr>
-      <w:bookmarkStart w:id="61" w:name="_Toc513117662"/>
+      <w:bookmarkStart w:id="61" w:name="_Toc513359723"/>
       <w:r>
         <w:t xml:space="preserve">Crowd sale </w:t>
       </w:r>
@@ -14389,12 +14402,7 @@
         <w:t xml:space="preserve">Minimum contribution: </w:t>
       </w:r>
       <w:r>
-        <w:t>same as investment discount smart contract</w:t>
-      </w:r>
-      <w:bookmarkStart w:id="62" w:name="_GoBack"/>
-      <w:bookmarkEnd w:id="62"/>
-      <w:r>
-        <w:t>.</w:t>
+        <w:t>same as investment discount smart contract.</w:t>
       </w:r>
     </w:p>
     <w:p>
@@ -14425,11 +14433,11 @@
       <w:pPr>
         <w:pStyle w:val="Heading3"/>
       </w:pPr>
-      <w:bookmarkStart w:id="63" w:name="_Toc513117663"/>
+      <w:bookmarkStart w:id="62" w:name="_Toc513359724"/>
       <w:r>
         <w:t>Time Lock smart contract specification</w:t>
       </w:r>
-      <w:bookmarkEnd w:id="63"/>
+      <w:bookmarkEnd w:id="62"/>
     </w:p>
     <w:p>
       <w:pPr>
@@ -14450,7 +14458,7 @@
       <w:pPr>
         <w:pStyle w:val="Heading3"/>
       </w:pPr>
-      <w:bookmarkStart w:id="64" w:name="_Toc513117664"/>
+      <w:bookmarkStart w:id="63" w:name="_Toc513359725"/>
       <w:r>
         <w:t xml:space="preserve">Vested token </w:t>
       </w:r>
@@ -14460,7 +14468,7 @@
       <w:r>
         <w:t xml:space="preserve"> specification</w:t>
       </w:r>
-      <w:bookmarkEnd w:id="64"/>
+      <w:bookmarkEnd w:id="63"/>
     </w:p>
     <w:p>
       <w:pPr>
@@ -14646,7 +14654,7 @@
           <w:b/>
         </w:rPr>
       </w:pPr>
-      <w:bookmarkStart w:id="65" w:name="_Toc513117692"/>
+      <w:bookmarkStart w:id="64" w:name="_Toc513359753"/>
       <w:r>
         <w:rPr>
           <w:rFonts w:cs="Arial"/>
@@ -14697,7 +14705,7 @@
         </w:rPr>
         <w:t>: Simple Revocable Vested token smart contract</w:t>
       </w:r>
-      <w:bookmarkEnd w:id="65"/>
+      <w:bookmarkEnd w:id="64"/>
     </w:p>
     <w:p>
       <w:pPr>
@@ -14713,12 +14721,12 @@
       <w:pPr>
         <w:pStyle w:val="Heading2"/>
       </w:pPr>
-      <w:bookmarkStart w:id="66" w:name="_Toc513117665"/>
+      <w:bookmarkStart w:id="65" w:name="_Toc513359726"/>
       <w:r>
         <w:lastRenderedPageBreak/>
         <w:t>Process</w:t>
       </w:r>
-      <w:bookmarkEnd w:id="66"/>
+      <w:bookmarkEnd w:id="65"/>
     </w:p>
     <w:p>
       <w:r>
@@ -14784,7 +14792,7 @@
           <w:b/>
         </w:rPr>
       </w:pPr>
-      <w:bookmarkStart w:id="67" w:name="_Toc513117693"/>
+      <w:bookmarkStart w:id="66" w:name="_Toc513359754"/>
       <w:r>
         <w:rPr>
           <w:rFonts w:cs="Arial"/>
@@ -14835,27 +14843,27 @@
         </w:rPr>
         <w:t>: Tasks for ICO</w:t>
       </w:r>
+      <w:bookmarkEnd w:id="66"/>
+    </w:p>
+    <w:p>
+      <w:pPr>
+        <w:pStyle w:val="Heading2"/>
+      </w:pPr>
+      <w:bookmarkStart w:id="67" w:name="_Toc513359727"/>
+      <w:r>
+        <w:t>Referral program</w:t>
+      </w:r>
       <w:bookmarkEnd w:id="67"/>
     </w:p>
     <w:p>
       <w:pPr>
-        <w:pStyle w:val="Heading2"/>
-      </w:pPr>
-      <w:bookmarkStart w:id="68" w:name="_Toc513117666"/>
-      <w:r>
-        <w:t>Referral program</w:t>
+        <w:pStyle w:val="Heading3"/>
+      </w:pPr>
+      <w:bookmarkStart w:id="68" w:name="_Toc513359728"/>
+      <w:r>
+        <w:t>Terms and conditions</w:t>
       </w:r>
       <w:bookmarkEnd w:id="68"/>
-    </w:p>
-    <w:p>
-      <w:pPr>
-        <w:pStyle w:val="Heading3"/>
-      </w:pPr>
-      <w:bookmarkStart w:id="69" w:name="_Toc513117667"/>
-      <w:r>
-        <w:t>Terms and conditions</w:t>
-      </w:r>
-      <w:bookmarkEnd w:id="69"/>
     </w:p>
     <w:p>
       <w:pPr>
@@ -15003,11 +15011,11 @@
       <w:pPr>
         <w:pStyle w:val="Heading3"/>
       </w:pPr>
-      <w:bookmarkStart w:id="70" w:name="_Toc513117668"/>
+      <w:bookmarkStart w:id="69" w:name="_Toc513359729"/>
       <w:r>
         <w:t>Referral packages</w:t>
       </w:r>
-      <w:bookmarkEnd w:id="70"/>
+      <w:bookmarkEnd w:id="69"/>
     </w:p>
     <w:p>
       <w:pPr>
@@ -15304,12 +15312,12 @@
       <w:pPr>
         <w:pStyle w:val="Heading2"/>
       </w:pPr>
-      <w:bookmarkStart w:id="71" w:name="_Toc513117669"/>
+      <w:bookmarkStart w:id="70" w:name="_Toc513359730"/>
       <w:r>
         <w:lastRenderedPageBreak/>
         <w:t>ICO technical component proposal</w:t>
       </w:r>
-      <w:bookmarkEnd w:id="71"/>
+      <w:bookmarkEnd w:id="70"/>
     </w:p>
     <w:p>
       <w:pPr>
@@ -15376,7 +15384,7 @@
           <w:b/>
         </w:rPr>
       </w:pPr>
-      <w:bookmarkStart w:id="72" w:name="_Toc513117694"/>
+      <w:bookmarkStart w:id="71" w:name="_Toc513359755"/>
       <w:r>
         <w:rPr>
           <w:b/>
@@ -15420,7 +15428,7 @@
         </w:rPr>
         <w:t>: ICO App – System architecture</w:t>
       </w:r>
-      <w:bookmarkEnd w:id="72"/>
+      <w:bookmarkEnd w:id="71"/>
     </w:p>
     <w:p>
       <w:pPr>
@@ -15441,12 +15449,12 @@
       <w:pPr>
         <w:pStyle w:val="Heading1"/>
       </w:pPr>
-      <w:bookmarkStart w:id="73" w:name="_Toc513117670"/>
+      <w:bookmarkStart w:id="72" w:name="_Toc513359731"/>
       <w:r>
         <w:lastRenderedPageBreak/>
         <w:t>APPENDIX A: List of tables</w:t>
       </w:r>
-      <w:bookmarkEnd w:id="73"/>
+      <w:bookmarkEnd w:id="72"/>
     </w:p>
     <w:p>
       <w:pPr>
@@ -15474,7 +15482,7 @@
         </w:rPr>
         <w:fldChar w:fldCharType="separate"/>
       </w:r>
-      <w:hyperlink w:anchor="_Toc513117672" w:history="1">
+      <w:hyperlink w:anchor="_Toc513359733" w:history="1">
         <w:r>
           <w:rPr>
             <w:rStyle w:val="Hyperlink"/>
@@ -15501,7 +15509,7 @@
             <w:noProof/>
             <w:webHidden/>
           </w:rPr>
-          <w:instrText xml:space="preserve"> PAGEREF _Toc513117672 \h </w:instrText>
+          <w:instrText xml:space="preserve"> PAGEREF _Toc513359733 \h </w:instrText>
         </w:r>
         <w:r>
           <w:rPr>
@@ -15543,7 +15551,7 @@
           <w:noProof/>
         </w:rPr>
       </w:pPr>
-      <w:hyperlink w:anchor="_Toc513117673" w:history="1">
+      <w:hyperlink w:anchor="_Toc513359734" w:history="1">
         <w:r>
           <w:rPr>
             <w:rStyle w:val="Hyperlink"/>
@@ -15570,7 +15578,7 @@
             <w:noProof/>
             <w:webHidden/>
           </w:rPr>
-          <w:instrText xml:space="preserve"> PAGEREF _Toc513117673 \h </w:instrText>
+          <w:instrText xml:space="preserve"> PAGEREF _Toc513359734 \h </w:instrText>
         </w:r>
         <w:r>
           <w:rPr>
@@ -15612,7 +15620,7 @@
           <w:noProof/>
         </w:rPr>
       </w:pPr>
-      <w:hyperlink w:anchor="_Toc513117674" w:history="1">
+      <w:hyperlink w:anchor="_Toc513359735" w:history="1">
         <w:r>
           <w:rPr>
             <w:rStyle w:val="Hyperlink"/>
@@ -15639,7 +15647,7 @@
             <w:noProof/>
             <w:webHidden/>
           </w:rPr>
-          <w:instrText xml:space="preserve"> PAGEREF _Toc513117674 \h </w:instrText>
+          <w:instrText xml:space="preserve"> PAGEREF _Toc513359735 \h </w:instrText>
         </w:r>
         <w:r>
           <w:rPr>
@@ -15681,7 +15689,7 @@
           <w:noProof/>
         </w:rPr>
       </w:pPr>
-      <w:hyperlink w:anchor="_Toc513117675" w:history="1">
+      <w:hyperlink w:anchor="_Toc513359736" w:history="1">
         <w:r>
           <w:rPr>
             <w:rStyle w:val="Hyperlink"/>
@@ -15708,7 +15716,7 @@
             <w:noProof/>
             <w:webHidden/>
           </w:rPr>
-          <w:instrText xml:space="preserve"> PAGEREF _Toc513117675 \h </w:instrText>
+          <w:instrText xml:space="preserve"> PAGEREF _Toc513359736 \h </w:instrText>
         </w:r>
         <w:r>
           <w:rPr>
@@ -15750,7 +15758,7 @@
           <w:noProof/>
         </w:rPr>
       </w:pPr>
-      <w:hyperlink w:anchor="_Toc513117676" w:history="1">
+      <w:hyperlink w:anchor="_Toc513359737" w:history="1">
         <w:r>
           <w:rPr>
             <w:rStyle w:val="Hyperlink"/>
@@ -15777,7 +15785,7 @@
             <w:noProof/>
             <w:webHidden/>
           </w:rPr>
-          <w:instrText xml:space="preserve"> PAGEREF _Toc513117676 \h </w:instrText>
+          <w:instrText xml:space="preserve"> PAGEREF _Toc513359737 \h </w:instrText>
         </w:r>
         <w:r>
           <w:rPr>
@@ -15843,11 +15851,11 @@
         <w:lastRenderedPageBreak/>
         <w:t xml:space="preserve"> </w:t>
       </w:r>
-      <w:bookmarkStart w:id="74" w:name="_Toc513117671"/>
+      <w:bookmarkStart w:id="73" w:name="_Toc513359732"/>
       <w:r>
         <w:t>APPENDIX B: List of figures</w:t>
       </w:r>
-      <w:bookmarkEnd w:id="74"/>
+      <w:bookmarkEnd w:id="73"/>
     </w:p>
     <w:p>
       <w:pPr>
@@ -15869,7 +15877,7 @@
       <w:r>
         <w:fldChar w:fldCharType="separate"/>
       </w:r>
-      <w:hyperlink w:anchor="_Toc513117677" w:history="1">
+      <w:hyperlink w:anchor="_Toc513359738" w:history="1">
         <w:r>
           <w:rPr>
             <w:rStyle w:val="Hyperlink"/>
@@ -15897,7 +15905,7 @@
             <w:noProof/>
             <w:webHidden/>
           </w:rPr>
-          <w:instrText xml:space="preserve"> PAGEREF _Toc513117677 \h </w:instrText>
+          <w:instrText xml:space="preserve"> PAGEREF _Toc513359738 \h </w:instrText>
         </w:r>
         <w:r>
           <w:rPr>
@@ -15939,7 +15947,7 @@
           <w:noProof/>
         </w:rPr>
       </w:pPr>
-      <w:hyperlink w:anchor="_Toc513117678" w:history="1">
+      <w:hyperlink w:anchor="_Toc513359739" w:history="1">
         <w:r>
           <w:rPr>
             <w:rStyle w:val="Hyperlink"/>
@@ -15967,7 +15975,7 @@
             <w:noProof/>
             <w:webHidden/>
           </w:rPr>
-          <w:instrText xml:space="preserve"> PAGEREF _Toc513117678 \h </w:instrText>
+          <w:instrText xml:space="preserve"> PAGEREF _Toc513359739 \h </w:instrText>
         </w:r>
         <w:r>
           <w:rPr>
@@ -16009,7 +16017,7 @@
           <w:noProof/>
         </w:rPr>
       </w:pPr>
-      <w:hyperlink w:anchor="_Toc513117679" w:history="1">
+      <w:hyperlink w:anchor="_Toc513359740" w:history="1">
         <w:r>
           <w:rPr>
             <w:rStyle w:val="Hyperlink"/>
@@ -16037,7 +16045,7 @@
             <w:noProof/>
             <w:webHidden/>
           </w:rPr>
-          <w:instrText xml:space="preserve"> PAGEREF _Toc513117679 \h </w:instrText>
+          <w:instrText xml:space="preserve"> PAGEREF _Toc513359740 \h </w:instrText>
         </w:r>
         <w:r>
           <w:rPr>
@@ -16079,7 +16087,7 @@
           <w:noProof/>
         </w:rPr>
       </w:pPr>
-      <w:hyperlink w:anchor="_Toc513117680" w:history="1">
+      <w:hyperlink w:anchor="_Toc513359741" w:history="1">
         <w:r>
           <w:rPr>
             <w:rStyle w:val="Hyperlink"/>
@@ -16107,7 +16115,7 @@
             <w:noProof/>
             <w:webHidden/>
           </w:rPr>
-          <w:instrText xml:space="preserve"> PAGEREF _Toc513117680 \h </w:instrText>
+          <w:instrText xml:space="preserve"> PAGEREF _Toc513359741 \h </w:instrText>
         </w:r>
         <w:r>
           <w:rPr>
@@ -16149,7 +16157,7 @@
           <w:noProof/>
         </w:rPr>
       </w:pPr>
-      <w:hyperlink w:anchor="_Toc513117681" w:history="1">
+      <w:hyperlink w:anchor="_Toc513359742" w:history="1">
         <w:r>
           <w:rPr>
             <w:rStyle w:val="Hyperlink"/>
@@ -16177,7 +16185,7 @@
             <w:noProof/>
             <w:webHidden/>
           </w:rPr>
-          <w:instrText xml:space="preserve"> PAGEREF _Toc513117681 \h </w:instrText>
+          <w:instrText xml:space="preserve"> PAGEREF _Toc513359742 \h </w:instrText>
         </w:r>
         <w:r>
           <w:rPr>
@@ -16219,7 +16227,7 @@
           <w:noProof/>
         </w:rPr>
       </w:pPr>
-      <w:hyperlink w:anchor="_Toc513117682" w:history="1">
+      <w:hyperlink w:anchor="_Toc513359743" w:history="1">
         <w:r>
           <w:rPr>
             <w:rStyle w:val="Hyperlink"/>
@@ -16247,7 +16255,7 @@
             <w:noProof/>
             <w:webHidden/>
           </w:rPr>
-          <w:instrText xml:space="preserve"> PAGEREF _Toc513117682 \h </w:instrText>
+          <w:instrText xml:space="preserve"> PAGEREF _Toc513359743 \h </w:instrText>
         </w:r>
         <w:r>
           <w:rPr>
@@ -16289,7 +16297,7 @@
           <w:noProof/>
         </w:rPr>
       </w:pPr>
-      <w:hyperlink w:anchor="_Toc513117683" w:history="1">
+      <w:hyperlink w:anchor="_Toc513359744" w:history="1">
         <w:r>
           <w:rPr>
             <w:rStyle w:val="Hyperlink"/>
@@ -16317,7 +16325,7 @@
             <w:noProof/>
             <w:webHidden/>
           </w:rPr>
-          <w:instrText xml:space="preserve"> PAGEREF _Toc513117683 \h </w:instrText>
+          <w:instrText xml:space="preserve"> PAGEREF _Toc513359744 \h </w:instrText>
         </w:r>
         <w:r>
           <w:rPr>
@@ -16359,7 +16367,7 @@
           <w:noProof/>
         </w:rPr>
       </w:pPr>
-      <w:hyperlink w:anchor="_Toc513117684" w:history="1">
+      <w:hyperlink w:anchor="_Toc513359745" w:history="1">
         <w:r>
           <w:rPr>
             <w:rStyle w:val="Hyperlink"/>
@@ -16387,7 +16395,7 @@
             <w:noProof/>
             <w:webHidden/>
           </w:rPr>
-          <w:instrText xml:space="preserve"> PAGEREF _Toc513117684 \h </w:instrText>
+          <w:instrText xml:space="preserve"> PAGEREF _Toc513359745 \h </w:instrText>
         </w:r>
         <w:r>
           <w:rPr>
@@ -16429,7 +16437,7 @@
           <w:noProof/>
         </w:rPr>
       </w:pPr>
-      <w:hyperlink w:anchor="_Toc513117685" w:history="1">
+      <w:hyperlink w:anchor="_Toc513359746" w:history="1">
         <w:r>
           <w:rPr>
             <w:rStyle w:val="Hyperlink"/>
@@ -16457,7 +16465,7 @@
             <w:noProof/>
             <w:webHidden/>
           </w:rPr>
-          <w:instrText xml:space="preserve"> PAGEREF _Toc513117685 \h </w:instrText>
+          <w:instrText xml:space="preserve"> PAGEREF _Toc513359746 \h </w:instrText>
         </w:r>
         <w:r>
           <w:rPr>
@@ -16499,7 +16507,7 @@
           <w:noProof/>
         </w:rPr>
       </w:pPr>
-      <w:hyperlink w:anchor="_Toc513117686" w:history="1">
+      <w:hyperlink w:anchor="_Toc513359747" w:history="1">
         <w:r>
           <w:rPr>
             <w:rStyle w:val="Hyperlink"/>
@@ -16527,7 +16535,7 @@
             <w:noProof/>
             <w:webHidden/>
           </w:rPr>
-          <w:instrText xml:space="preserve"> PAGEREF _Toc513117686 \h </w:instrText>
+          <w:instrText xml:space="preserve"> PAGEREF _Toc513359747 \h </w:instrText>
         </w:r>
         <w:r>
           <w:rPr>
@@ -16569,7 +16577,7 @@
           <w:noProof/>
         </w:rPr>
       </w:pPr>
-      <w:hyperlink w:anchor="_Toc513117687" w:history="1">
+      <w:hyperlink w:anchor="_Toc513359748" w:history="1">
         <w:r>
           <w:rPr>
             <w:rStyle w:val="Hyperlink"/>
@@ -16597,7 +16605,7 @@
             <w:noProof/>
             <w:webHidden/>
           </w:rPr>
-          <w:instrText xml:space="preserve"> PAGEREF _Toc513117687 \h </w:instrText>
+          <w:instrText xml:space="preserve"> PAGEREF _Toc513359748 \h </w:instrText>
         </w:r>
         <w:r>
           <w:rPr>
@@ -16639,7 +16647,7 @@
           <w:noProof/>
         </w:rPr>
       </w:pPr>
-      <w:hyperlink w:anchor="_Toc513117688" w:history="1">
+      <w:hyperlink w:anchor="_Toc513359749" w:history="1">
         <w:r>
           <w:rPr>
             <w:rStyle w:val="Hyperlink"/>
@@ -16667,7 +16675,7 @@
             <w:noProof/>
             <w:webHidden/>
           </w:rPr>
-          <w:instrText xml:space="preserve"> PAGEREF _Toc513117688 \h </w:instrText>
+          <w:instrText xml:space="preserve"> PAGEREF _Toc513359749 \h </w:instrText>
         </w:r>
         <w:r>
           <w:rPr>
@@ -16709,7 +16717,7 @@
           <w:noProof/>
         </w:rPr>
       </w:pPr>
-      <w:hyperlink w:anchor="_Toc513117689" w:history="1">
+      <w:hyperlink w:anchor="_Toc513359750" w:history="1">
         <w:r>
           <w:rPr>
             <w:rStyle w:val="Hyperlink"/>
@@ -16737,7 +16745,7 @@
             <w:noProof/>
             <w:webHidden/>
           </w:rPr>
-          <w:instrText xml:space="preserve"> PAGEREF _Toc513117689 \h </w:instrText>
+          <w:instrText xml:space="preserve"> PAGEREF _Toc513359750 \h </w:instrText>
         </w:r>
         <w:r>
           <w:rPr>
@@ -16779,7 +16787,7 @@
           <w:noProof/>
         </w:rPr>
       </w:pPr>
-      <w:hyperlink w:anchor="_Toc513117690" w:history="1">
+      <w:hyperlink w:anchor="_Toc513359751" w:history="1">
         <w:r>
           <w:rPr>
             <w:rStyle w:val="Hyperlink"/>
@@ -16807,7 +16815,7 @@
             <w:noProof/>
             <w:webHidden/>
           </w:rPr>
-          <w:instrText xml:space="preserve"> PAGEREF _Toc513117690 \h </w:instrText>
+          <w:instrText xml:space="preserve"> PAGEREF _Toc513359751 \h </w:instrText>
         </w:r>
         <w:r>
           <w:rPr>
@@ -16849,7 +16857,7 @@
           <w:noProof/>
         </w:rPr>
       </w:pPr>
-      <w:hyperlink w:anchor="_Toc513117691" w:history="1">
+      <w:hyperlink w:anchor="_Toc513359752" w:history="1">
         <w:r>
           <w:rPr>
             <w:rStyle w:val="Hyperlink"/>
@@ -16877,7 +16885,7 @@
             <w:noProof/>
             <w:webHidden/>
           </w:rPr>
-          <w:instrText xml:space="preserve"> PAGEREF _Toc513117691 \h </w:instrText>
+          <w:instrText xml:space="preserve"> PAGEREF _Toc513359752 \h </w:instrText>
         </w:r>
         <w:r>
           <w:rPr>
@@ -16919,7 +16927,7 @@
           <w:noProof/>
         </w:rPr>
       </w:pPr>
-      <w:hyperlink w:anchor="_Toc513117692" w:history="1">
+      <w:hyperlink w:anchor="_Toc513359753" w:history="1">
         <w:r>
           <w:rPr>
             <w:rStyle w:val="Hyperlink"/>
@@ -16947,7 +16955,7 @@
             <w:noProof/>
             <w:webHidden/>
           </w:rPr>
-          <w:instrText xml:space="preserve"> PAGEREF _Toc513117692 \h </w:instrText>
+          <w:instrText xml:space="preserve"> PAGEREF _Toc513359753 \h </w:instrText>
         </w:r>
         <w:r>
           <w:rPr>
@@ -16989,7 +16997,7 @@
           <w:noProof/>
         </w:rPr>
       </w:pPr>
-      <w:hyperlink w:anchor="_Toc513117693" w:history="1">
+      <w:hyperlink w:anchor="_Toc513359754" w:history="1">
         <w:r>
           <w:rPr>
             <w:rStyle w:val="Hyperlink"/>
@@ -17017,7 +17025,7 @@
             <w:noProof/>
             <w:webHidden/>
           </w:rPr>
-          <w:instrText xml:space="preserve"> PAGEREF _Toc513117693 \h </w:instrText>
+          <w:instrText xml:space="preserve"> PAGEREF _Toc513359754 \h </w:instrText>
         </w:r>
         <w:r>
           <w:rPr>
@@ -17059,7 +17067,7 @@
           <w:noProof/>
         </w:rPr>
       </w:pPr>
-      <w:hyperlink w:anchor="_Toc513117694" w:history="1">
+      <w:hyperlink w:anchor="_Toc513359755" w:history="1">
         <w:r>
           <w:rPr>
             <w:rStyle w:val="Hyperlink"/>
@@ -17087,7 +17095,7 @@
             <w:noProof/>
             <w:webHidden/>
           </w:rPr>
-          <w:instrText xml:space="preserve"> PAGEREF _Toc513117694 \h </w:instrText>
+          <w:instrText xml:space="preserve"> PAGEREF _Toc513359755 \h </w:instrText>
         </w:r>
         <w:r>
           <w:rPr>
@@ -17129,8 +17137,12 @@
       </w:r>
     </w:p>
     <w:sectPr>
-      <w:headerReference w:type="default" r:id="rId25"/>
-      <w:footerReference w:type="default" r:id="rId26"/>
+      <w:headerReference w:type="even" r:id="rId25"/>
+      <w:headerReference w:type="default" r:id="rId26"/>
+      <w:footerReference w:type="even" r:id="rId27"/>
+      <w:footerReference w:type="default" r:id="rId28"/>
+      <w:headerReference w:type="first" r:id="rId29"/>
+      <w:footerReference w:type="first" r:id="rId30"/>
       <w:pgSz w:w="12240" w:h="15840" w:code="1"/>
       <w:pgMar w:top="720" w:right="720" w:bottom="720" w:left="720" w:header="720" w:footer="720" w:gutter="0"/>
       <w:cols w:space="720"/>
@@ -17160,6 +17172,16 @@
 </file>
 
 <file path=word/footer1.xml><?xml version="1.0" encoding="utf-8"?>
+<w:ftr xmlns:wpc="http://schemas.microsoft.com/office/word/2010/wordprocessingCanvas" xmlns:cx="http://schemas.microsoft.com/office/drawing/2014/chartex" xmlns:mc="http://schemas.openxmlformats.org/markup-compatibility/2006" xmlns:o="urn:schemas-microsoft-com:office:office" xmlns:r="http://schemas.openxmlformats.org/officeDocument/2006/relationships" xmlns:m="http://schemas.openxmlformats.org/officeDocument/2006/math" xmlns:v="urn:schemas-microsoft-com:vml" xmlns:wp14="http://schemas.microsoft.com/office/word/2010/wordprocessingDrawing" xmlns:wp="http://schemas.openxmlformats.org/drawingml/2006/wordprocessingDrawing" xmlns:w10="urn:schemas-microsoft-com:office:word" xmlns:w="http://schemas.openxmlformats.org/wordprocessingml/2006/main" xmlns:w14="http://schemas.microsoft.com/office/word/2010/wordml" xmlns:w15="http://schemas.microsoft.com/office/word/2012/wordml" xmlns:w16se="http://schemas.microsoft.com/office/word/2015/wordml/symex" xmlns:wpg="http://schemas.microsoft.com/office/word/2010/wordprocessingGroup" xmlns:wpi="http://schemas.microsoft.com/office/word/2010/wordprocessingInk" xmlns:wne="http://schemas.microsoft.com/office/word/2006/wordml" xmlns:wps="http://schemas.microsoft.com/office/word/2010/wordprocessingShape" mc:Ignorable="w14 w15 w16se wp14">
+  <w:p>
+    <w:pPr>
+      <w:pStyle w:val="Footer"/>
+    </w:pPr>
+  </w:p>
+</w:ftr>
+</file>
+
+<file path=word/footer2.xml><?xml version="1.0" encoding="utf-8"?>
 <w:ftr xmlns:wpc="http://schemas.microsoft.com/office/word/2010/wordprocessingCanvas" xmlns:cx="http://schemas.microsoft.com/office/drawing/2014/chartex" xmlns:mc="http://schemas.openxmlformats.org/markup-compatibility/2006" xmlns:o="urn:schemas-microsoft-com:office:office" xmlns:r="http://schemas.openxmlformats.org/officeDocument/2006/relationships" xmlns:m="http://schemas.openxmlformats.org/officeDocument/2006/math" xmlns:v="urn:schemas-microsoft-com:vml" xmlns:wp14="http://schemas.microsoft.com/office/word/2010/wordprocessingDrawing" xmlns:wp="http://schemas.openxmlformats.org/drawingml/2006/wordprocessingDrawing" xmlns:w10="urn:schemas-microsoft-com:office:word" xmlns:w="http://schemas.openxmlformats.org/wordprocessingml/2006/main" xmlns:w14="http://schemas.microsoft.com/office/word/2010/wordml" xmlns:w15="http://schemas.microsoft.com/office/word/2012/wordml" xmlns:w16se="http://schemas.microsoft.com/office/word/2015/wordml/symex" xmlns:wpg="http://schemas.microsoft.com/office/word/2010/wordprocessingGroup" xmlns:wpi="http://schemas.microsoft.com/office/word/2010/wordprocessingInk" xmlns:wne="http://schemas.microsoft.com/office/word/2006/wordml" xmlns:wps="http://schemas.microsoft.com/office/word/2010/wordprocessingShape" mc:Ignorable="w14 w15 w16se wp14">
   <w:tbl>
     <w:tblPr>
@@ -17266,7 +17288,7 @@
               <w:color w:val="000080"/>
               <w:sz w:val="16"/>
             </w:rPr>
-            <w:t>23</w:t>
+            <w:t>1</w:t>
           </w:r>
           <w:r>
             <w:rPr>
@@ -17343,6 +17365,16 @@
 </w:ftr>
 </file>
 
+<file path=word/footer3.xml><?xml version="1.0" encoding="utf-8"?>
+<w:ftr xmlns:wpc="http://schemas.microsoft.com/office/word/2010/wordprocessingCanvas" xmlns:cx="http://schemas.microsoft.com/office/drawing/2014/chartex" xmlns:mc="http://schemas.openxmlformats.org/markup-compatibility/2006" xmlns:o="urn:schemas-microsoft-com:office:office" xmlns:r="http://schemas.openxmlformats.org/officeDocument/2006/relationships" xmlns:m="http://schemas.openxmlformats.org/officeDocument/2006/math" xmlns:v="urn:schemas-microsoft-com:vml" xmlns:wp14="http://schemas.microsoft.com/office/word/2010/wordprocessingDrawing" xmlns:wp="http://schemas.openxmlformats.org/drawingml/2006/wordprocessingDrawing" xmlns:w10="urn:schemas-microsoft-com:office:word" xmlns:w="http://schemas.openxmlformats.org/wordprocessingml/2006/main" xmlns:w14="http://schemas.microsoft.com/office/word/2010/wordml" xmlns:w15="http://schemas.microsoft.com/office/word/2012/wordml" xmlns:w16se="http://schemas.microsoft.com/office/word/2015/wordml/symex" xmlns:wpg="http://schemas.microsoft.com/office/word/2010/wordprocessingGroup" xmlns:wpi="http://schemas.microsoft.com/office/word/2010/wordprocessingInk" xmlns:wne="http://schemas.microsoft.com/office/word/2006/wordml" xmlns:wps="http://schemas.microsoft.com/office/word/2010/wordprocessingShape" mc:Ignorable="w14 w15 w16se wp14">
+  <w:p>
+    <w:pPr>
+      <w:pStyle w:val="Footer"/>
+    </w:pPr>
+  </w:p>
+</w:ftr>
+</file>
+
 <file path=word/footnotes.xml><?xml version="1.0" encoding="utf-8"?>
 <w:footnotes xmlns:wpc="http://schemas.microsoft.com/office/word/2010/wordprocessingCanvas" xmlns:cx="http://schemas.microsoft.com/office/drawing/2014/chartex" xmlns:mc="http://schemas.openxmlformats.org/markup-compatibility/2006" xmlns:o="urn:schemas-microsoft-com:office:office" xmlns:r="http://schemas.openxmlformats.org/officeDocument/2006/relationships" xmlns:m="http://schemas.openxmlformats.org/officeDocument/2006/math" xmlns:v="urn:schemas-microsoft-com:vml" xmlns:wp14="http://schemas.microsoft.com/office/word/2010/wordprocessingDrawing" xmlns:wp="http://schemas.openxmlformats.org/drawingml/2006/wordprocessingDrawing" xmlns:w10="urn:schemas-microsoft-com:office:word" xmlns:w="http://schemas.openxmlformats.org/wordprocessingml/2006/main" xmlns:w14="http://schemas.microsoft.com/office/word/2010/wordml" xmlns:w15="http://schemas.microsoft.com/office/word/2012/wordml" xmlns:w16se="http://schemas.microsoft.com/office/word/2015/wordml/symex" xmlns:wpg="http://schemas.microsoft.com/office/word/2010/wordprocessingGroup" xmlns:wpi="http://schemas.microsoft.com/office/word/2010/wordprocessingInk" xmlns:wne="http://schemas.microsoft.com/office/word/2006/wordml" xmlns:wps="http://schemas.microsoft.com/office/word/2010/wordprocessingShape" mc:Ignorable="w14 w15 w16se wp14">
   <w:footnote w:type="separator" w:id="-1">
@@ -17363,6 +17395,16 @@
 </file>
 
 <file path=word/header1.xml><?xml version="1.0" encoding="utf-8"?>
+<w:hdr xmlns:wpc="http://schemas.microsoft.com/office/word/2010/wordprocessingCanvas" xmlns:cx="http://schemas.microsoft.com/office/drawing/2014/chartex" xmlns:mc="http://schemas.openxmlformats.org/markup-compatibility/2006" xmlns:o="urn:schemas-microsoft-com:office:office" xmlns:r="http://schemas.openxmlformats.org/officeDocument/2006/relationships" xmlns:m="http://schemas.openxmlformats.org/officeDocument/2006/math" xmlns:v="urn:schemas-microsoft-com:vml" xmlns:wp14="http://schemas.microsoft.com/office/word/2010/wordprocessingDrawing" xmlns:wp="http://schemas.openxmlformats.org/drawingml/2006/wordprocessingDrawing" xmlns:w10="urn:schemas-microsoft-com:office:word" xmlns:w="http://schemas.openxmlformats.org/wordprocessingml/2006/main" xmlns:w14="http://schemas.microsoft.com/office/word/2010/wordml" xmlns:w15="http://schemas.microsoft.com/office/word/2012/wordml" xmlns:w16se="http://schemas.microsoft.com/office/word/2015/wordml/symex" xmlns:wpg="http://schemas.microsoft.com/office/word/2010/wordprocessingGroup" xmlns:wpi="http://schemas.microsoft.com/office/word/2010/wordprocessingInk" xmlns:wne="http://schemas.microsoft.com/office/word/2006/wordml" xmlns:wps="http://schemas.microsoft.com/office/word/2010/wordprocessingShape" mc:Ignorable="w14 w15 w16se wp14">
+  <w:p>
+    <w:pPr>
+      <w:pStyle w:val="Header"/>
+    </w:pPr>
+  </w:p>
+</w:hdr>
+</file>
+
+<file path=word/header2.xml><?xml version="1.0" encoding="utf-8"?>
 <w:hdr xmlns:wpc="http://schemas.microsoft.com/office/word/2010/wordprocessingCanvas" xmlns:cx="http://schemas.microsoft.com/office/drawing/2014/chartex" xmlns:mc="http://schemas.openxmlformats.org/markup-compatibility/2006" xmlns:o="urn:schemas-microsoft-com:office:office" xmlns:r="http://schemas.openxmlformats.org/officeDocument/2006/relationships" xmlns:m="http://schemas.openxmlformats.org/officeDocument/2006/math" xmlns:v="urn:schemas-microsoft-com:vml" xmlns:wp14="http://schemas.microsoft.com/office/word/2010/wordprocessingDrawing" xmlns:wp="http://schemas.openxmlformats.org/drawingml/2006/wordprocessingDrawing" xmlns:w10="urn:schemas-microsoft-com:office:word" xmlns:w="http://schemas.openxmlformats.org/wordprocessingml/2006/main" xmlns:w14="http://schemas.microsoft.com/office/word/2010/wordml" xmlns:w15="http://schemas.microsoft.com/office/word/2012/wordml" xmlns:w16se="http://schemas.microsoft.com/office/word/2015/wordml/symex" xmlns:wpg="http://schemas.microsoft.com/office/word/2010/wordprocessingGroup" xmlns:wpi="http://schemas.microsoft.com/office/word/2010/wordprocessingInk" xmlns:wne="http://schemas.microsoft.com/office/word/2006/wordml" xmlns:wps="http://schemas.microsoft.com/office/word/2010/wordprocessingShape" mc:Ignorable="w14 w15 w16se wp14">
   <w:tbl>
     <w:tblPr>
@@ -17612,7 +17654,23 @@
               <w:color w:val="000080"/>
               <w:sz w:val="16"/>
             </w:rPr>
-            <w:t>http://www.homepage.mozocoin.io</w:t>
+            <w:t>http://www.</w:t>
+          </w:r>
+          <w:bookmarkStart w:id="74" w:name="_GoBack"/>
+          <w:bookmarkEnd w:id="74"/>
+          <w:r>
+            <w:rPr>
+              <w:color w:val="000080"/>
+              <w:sz w:val="16"/>
+            </w:rPr>
+            <w:t xml:space="preserve"> </w:t>
+          </w:r>
+          <w:r>
+            <w:rPr>
+              <w:color w:val="000080"/>
+              <w:sz w:val="16"/>
+            </w:rPr>
+            <w:t>mozocoin.io</w:t>
           </w:r>
         </w:p>
       </w:tc>
@@ -17754,6 +17812,16 @@
       </w:tc>
     </w:tr>
   </w:tbl>
+  <w:p>
+    <w:pPr>
+      <w:pStyle w:val="Header"/>
+    </w:pPr>
+  </w:p>
+</w:hdr>
+</file>
+
+<file path=word/header3.xml><?xml version="1.0" encoding="utf-8"?>
+<w:hdr xmlns:wpc="http://schemas.microsoft.com/office/word/2010/wordprocessingCanvas" xmlns:cx="http://schemas.microsoft.com/office/drawing/2014/chartex" xmlns:mc="http://schemas.openxmlformats.org/markup-compatibility/2006" xmlns:o="urn:schemas-microsoft-com:office:office" xmlns:r="http://schemas.openxmlformats.org/officeDocument/2006/relationships" xmlns:m="http://schemas.openxmlformats.org/officeDocument/2006/math" xmlns:v="urn:schemas-microsoft-com:vml" xmlns:wp14="http://schemas.microsoft.com/office/word/2010/wordprocessingDrawing" xmlns:wp="http://schemas.openxmlformats.org/drawingml/2006/wordprocessingDrawing" xmlns:w10="urn:schemas-microsoft-com:office:word" xmlns:w="http://schemas.openxmlformats.org/wordprocessingml/2006/main" xmlns:w14="http://schemas.microsoft.com/office/word/2010/wordml" xmlns:w15="http://schemas.microsoft.com/office/word/2012/wordml" xmlns:w16se="http://schemas.microsoft.com/office/word/2015/wordml/symex" xmlns:wpg="http://schemas.microsoft.com/office/word/2010/wordprocessingGroup" xmlns:wpi="http://schemas.microsoft.com/office/word/2010/wordprocessingInk" xmlns:wne="http://schemas.microsoft.com/office/word/2006/wordml" xmlns:wps="http://schemas.microsoft.com/office/word/2010/wordprocessingShape" mc:Ignorable="w14 w15 w16se wp14">
   <w:p>
     <w:pPr>
       <w:pStyle w:val="Header"/>
@@ -23387,7 +23455,7 @@
 </file>
 
 <file path=customXml/itemProps1.xml><?xml version="1.0" encoding="utf-8"?>
-<ds:datastoreItem xmlns:ds="http://schemas.openxmlformats.org/officeDocument/2006/customXml" ds:itemID="{DA18CC41-68C9-4EE6-BCD0-382BD51DE44D}">
+<ds:datastoreItem xmlns:ds="http://schemas.openxmlformats.org/officeDocument/2006/customXml" ds:itemID="{9F725758-A6C5-4123-9897-31F30FD8790F}">
   <ds:schemaRefs>
     <ds:schemaRef ds:uri="http://schemas.openxmlformats.org/officeDocument/2006/bibliography"/>
   </ds:schemaRefs>

</xml_diff>